<commit_message>
changed the tag domains to cdn6
</commit_message>
<xml_diff>
--- a/files/Vizury_Engage_Browser-Notifications_Tech-Integration.docx
+++ b/files/Vizury_Engage_Browser-Notifications_Tech-Integration.docx
@@ -1,6 +1,6 @@
 
 <file path=word/document.xml><?xml version="1.0" encoding="utf-8"?>
-<w:document xmlns:wpc="http://schemas.microsoft.com/office/word/2010/wordprocessingCanvas" xmlns:mo="http://schemas.microsoft.com/office/mac/office/2008/main" xmlns:mc="http://schemas.openxmlformats.org/markup-compatibility/2006" xmlns:mv="urn:schemas-microsoft-com:mac:vml" xmlns:o="urn:schemas-microsoft-com:office:office" xmlns:r="http://schemas.openxmlformats.org/officeDocument/2006/relationships" xmlns:m="http://schemas.openxmlformats.org/officeDocument/2006/math" xmlns:v="urn:schemas-microsoft-com:vml" xmlns:wp14="http://schemas.microsoft.com/office/word/2010/wordprocessingDrawing" xmlns:wp="http://schemas.openxmlformats.org/drawingml/2006/wordprocessingDrawing" xmlns:w10="urn:schemas-microsoft-com:office:word" xmlns:w="http://schemas.openxmlformats.org/wordprocessingml/2006/main" xmlns:w14="http://schemas.microsoft.com/office/word/2010/wordml" xmlns:wpg="http://schemas.microsoft.com/office/word/2010/wordprocessingGroup" xmlns:wpi="http://schemas.microsoft.com/office/word/2010/wordprocessingInk" xmlns:wne="http://schemas.microsoft.com/office/word/2006/wordml" xmlns:wps="http://schemas.microsoft.com/office/word/2010/wordprocessingShape" mc:Ignorable="w14 wp14">
+<w:document xmlns:wpc="http://schemas.microsoft.com/office/word/2010/wordprocessingCanvas" xmlns:mc="http://schemas.openxmlformats.org/markup-compatibility/2006" xmlns:o="urn:schemas-microsoft-com:office:office" xmlns:r="http://schemas.openxmlformats.org/officeDocument/2006/relationships" xmlns:m="http://schemas.openxmlformats.org/officeDocument/2006/math" xmlns:v="urn:schemas-microsoft-com:vml" xmlns:wp14="http://schemas.microsoft.com/office/word/2010/wordprocessingDrawing" xmlns:wp="http://schemas.openxmlformats.org/drawingml/2006/wordprocessingDrawing" xmlns:w10="urn:schemas-microsoft-com:office:word" xmlns:w="http://schemas.openxmlformats.org/wordprocessingml/2006/main" xmlns:w14="http://schemas.microsoft.com/office/word/2010/wordml" xmlns:wpg="http://schemas.microsoft.com/office/word/2010/wordprocessingGroup" xmlns:wpi="http://schemas.microsoft.com/office/word/2010/wordprocessingInk" xmlns:wne="http://schemas.microsoft.com/office/word/2006/wordml" xmlns:wps="http://schemas.microsoft.com/office/word/2010/wordprocessingShape" mc:Ignorable="w14 wp14">
   <w:body>
     <w:bookmarkStart w:id="0" w:name="_Toc334799651" w:displacedByCustomXml="next"/>
     <w:sdt>
@@ -1603,8 +1603,8 @@
       <w:r>
         <w:t>ECHNICAL INTEGRATION – 1st PARTY USER DATA</w:t>
       </w:r>
+      <w:bookmarkEnd w:id="0"/>
       <w:bookmarkEnd w:id="1"/>
-      <w:bookmarkEnd w:id="0"/>
     </w:p>
     <w:p>
       <w:pPr>
@@ -1942,7 +1942,7 @@
           <w:noProof/>
           <w:sz w:val="20"/>
           <w:szCs w:val="20"/>
-          <w:lang w:val="en-US"/>
+          <w:lang w:eastAsia="en-IN"/>
         </w:rPr>
         <w:lastRenderedPageBreak/>
         <mc:AlternateContent>
@@ -1979,7 +1979,7 @@
                         </a:effectLst>
                         <a:extLst>
                           <a:ext uri="{C572A759-6A51-4108-AA02-DFA0A04FC94B}">
-                            <ma14:wrappingTextBoxFlag xmlns:ma14="http://schemas.microsoft.com/office/mac/drawingml/2011/main"/>
+                            <ma14:wrappingTextBoxFlag xmlns:ma14="http://schemas.microsoft.com/office/mac/drawingml/2011/main" xmlns:w="http://schemas.openxmlformats.org/wordprocessingml/2006/main" xmlns:w10="urn:schemas-microsoft-com:office:word" xmlns:v="urn:schemas-microsoft-com:vml" xmlns:o="urn:schemas-microsoft-com:office:office" xmlns:mv="urn:schemas-microsoft-com:mac:vml" xmlns:mo="http://schemas.microsoft.com/office/mac/office/2008/main" xmlns=""/>
                           </a:ext>
                         </a:extLst>
                       </wps:spPr>
@@ -2276,7 +2276,35 @@
                                 <w:sz w:val="20"/>
                                 <w:szCs w:val="20"/>
                               </w:rPr>
-                              <w:t>"https://in-tags.vizury.com"</w:t>
+                              <w:t>"https://</w:t>
+                            </w:r>
+                            <w:r>
+                              <w:rPr>
+                                <w:rFonts w:ascii="Monaco" w:eastAsia="Courier New" w:hAnsi="Monaco" w:cs="Courier New"/>
+                                <w:color w:val="AA5500"/>
+                                <w:sz w:val="20"/>
+                                <w:szCs w:val="20"/>
+                              </w:rPr>
+                              <w:t>cdn6</w:t>
+                            </w:r>
+                            <w:r>
+                              <w:rPr>
+                                <w:rFonts w:ascii="Monaco" w:eastAsia="Courier New" w:hAnsi="Monaco" w:cs="Courier New"/>
+                                <w:color w:val="AA5500"/>
+                                <w:sz w:val="20"/>
+                                <w:szCs w:val="20"/>
+                              </w:rPr>
+                              <w:t>.vizury.com</w:t>
+                            </w:r>
+                            <w:proofErr w:type="gramStart"/>
+                            <w:r>
+                              <w:rPr>
+                                <w:rFonts w:ascii="Monaco" w:eastAsia="Courier New" w:hAnsi="Monaco" w:cs="Courier New"/>
+                                <w:color w:val="AA5500"/>
+                                <w:sz w:val="20"/>
+                                <w:szCs w:val="20"/>
+                              </w:rPr>
+                              <w:t>"</w:t>
                             </w:r>
                             <w:r>
                               <w:rPr>
@@ -2285,7 +2313,28 @@
                                 <w:sz w:val="20"/>
                                 <w:szCs w:val="20"/>
                               </w:rPr>
-                              <w:t xml:space="preserve"> : </w:t>
+                              <w:t xml:space="preserve"> </w:t>
+                            </w:r>
+                            <w:bookmarkStart w:id="3" w:name="_GoBack"/>
+                            <w:bookmarkEnd w:id="3"/>
+                            <w:r>
+                              <w:rPr>
+                                <w:rFonts w:ascii="Monaco" w:eastAsia="Courier New" w:hAnsi="Monaco" w:cs="Courier New"/>
+                                <w:color w:val="333333"/>
+                                <w:sz w:val="20"/>
+                                <w:szCs w:val="20"/>
+                              </w:rPr>
+                              <w:t>:</w:t>
+                            </w:r>
+                            <w:proofErr w:type="gramEnd"/>
+                            <w:r>
+                              <w:rPr>
+                                <w:rFonts w:ascii="Monaco" w:eastAsia="Courier New" w:hAnsi="Monaco" w:cs="Courier New"/>
+                                <w:color w:val="333333"/>
+                                <w:sz w:val="20"/>
+                                <w:szCs w:val="20"/>
+                              </w:rPr>
+                              <w:t xml:space="preserve"> </w:t>
                             </w:r>
                             <w:r>
                               <w:rPr>
@@ -2294,7 +2343,25 @@
                                 <w:sz w:val="20"/>
                                 <w:szCs w:val="20"/>
                               </w:rPr>
-                              <w:t>"http://XY-tags.vizury.com "</w:t>
+                              <w:t>"http://</w:t>
+                            </w:r>
+                            <w:r>
+                              <w:rPr>
+                                <w:rFonts w:ascii="Monaco" w:eastAsia="Courier New" w:hAnsi="Monaco" w:cs="Courier New"/>
+                                <w:color w:val="AA5500"/>
+                                <w:sz w:val="20"/>
+                                <w:szCs w:val="20"/>
+                              </w:rPr>
+                              <w:t>cdn6</w:t>
+                            </w:r>
+                            <w:r>
+                              <w:rPr>
+                                <w:rFonts w:ascii="Monaco" w:eastAsia="Courier New" w:hAnsi="Monaco" w:cs="Courier New"/>
+                                <w:color w:val="AA5500"/>
+                                <w:sz w:val="20"/>
+                                <w:szCs w:val="20"/>
+                              </w:rPr>
+                              <w:t>.vizury.com "</w:t>
                             </w:r>
                             <w:r>
                               <w:rPr>
@@ -2808,12 +2875,12 @@
           </mc:Choice>
           <mc:Fallback>
             <w:pict>
-              <v:shapetype id="_x0000_t202" coordsize="21600,21600" o:spt="202" path="m0,0l0,21600,21600,21600,21600,0xe">
+              <v:shapetype id="_x0000_t202" coordsize="21600,21600" o:spt="202" path="m,l,21600r21600,l21600,xe">
                 <v:stroke joinstyle="miter"/>
                 <v:path gradientshapeok="t" o:connecttype="rect"/>
               </v:shapetype>
-              <v:shape id="Text Box 19" o:spid="_x0000_s1026" type="#_x0000_t202" style="width:456.4pt;height:504.8pt;visibility:visible;mso-wrap-style:none;mso-left-percent:-10001;mso-top-percent:-10001;mso-position-horizontal:absolute;mso-position-horizontal-relative:char;mso-position-vertical:absolute;mso-position-vertical-relative:line;mso-left-percent:-10001;mso-top-percent:-10001;v-text-anchor:top" o:gfxdata="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" fillcolor="white [3201]" strokecolor="black [3213]" strokeweight="1pt">
-                <v:shadow on="t" opacity="26214f" mv:blur="50800f" origin=",-.5" offset="0,3pt"/>
+              <v:shape id="Text Box 19" o:spid="_x0000_s1026" type="#_x0000_t202" style="width:456.4pt;height:504.8pt;visibility:visible;mso-wrap-style:none;mso-left-percent:-10001;mso-top-percent:-10001;mso-position-horizontal:absolute;mso-position-horizontal-relative:char;mso-position-vertical:absolute;mso-position-vertical-relative:line;mso-left-percent:-10001;mso-top-percent:-10001;v-text-anchor:top" o:gfxdata="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" fillcolor="white [3201]" strokecolor="black [3213]" strokeweight="1pt">
+                <v:shadow on="t" color="black" opacity="26214f" origin=",-.5" offset="0,3pt"/>
                 <v:textbox>
                   <w:txbxContent>
                     <w:p>
@@ -3093,16 +3160,7 @@
                           <w:sz w:val="20"/>
                           <w:szCs w:val="20"/>
                         </w:rPr>
-                        <w:t>"https://in-tags.vizury.com"</w:t>
-                      </w:r>
-                      <w:r>
-                        <w:rPr>
-                          <w:rFonts w:ascii="Monaco" w:eastAsia="Courier New" w:hAnsi="Monaco" w:cs="Courier New"/>
-                          <w:color w:val="333333"/>
-                          <w:sz w:val="20"/>
-                          <w:szCs w:val="20"/>
-                        </w:rPr>
-                        <w:t xml:space="preserve"> : </w:t>
+                        <w:t>"https://</w:t>
                       </w:r>
                       <w:r>
                         <w:rPr>
@@ -3111,7 +3169,83 @@
                           <w:sz w:val="20"/>
                           <w:szCs w:val="20"/>
                         </w:rPr>
-                        <w:t>"http://XY-tags.vizury.com "</w:t>
+                        <w:t>cdn6</w:t>
+                      </w:r>
+                      <w:r>
+                        <w:rPr>
+                          <w:rFonts w:ascii="Monaco" w:eastAsia="Courier New" w:hAnsi="Monaco" w:cs="Courier New"/>
+                          <w:color w:val="AA5500"/>
+                          <w:sz w:val="20"/>
+                          <w:szCs w:val="20"/>
+                        </w:rPr>
+                        <w:t>.vizury.com</w:t>
+                      </w:r>
+                      <w:proofErr w:type="gramStart"/>
+                      <w:r>
+                        <w:rPr>
+                          <w:rFonts w:ascii="Monaco" w:eastAsia="Courier New" w:hAnsi="Monaco" w:cs="Courier New"/>
+                          <w:color w:val="AA5500"/>
+                          <w:sz w:val="20"/>
+                          <w:szCs w:val="20"/>
+                        </w:rPr>
+                        <w:t>"</w:t>
+                      </w:r>
+                      <w:r>
+                        <w:rPr>
+                          <w:rFonts w:ascii="Monaco" w:eastAsia="Courier New" w:hAnsi="Monaco" w:cs="Courier New"/>
+                          <w:color w:val="333333"/>
+                          <w:sz w:val="20"/>
+                          <w:szCs w:val="20"/>
+                        </w:rPr>
+                        <w:t xml:space="preserve"> </w:t>
+                      </w:r>
+                      <w:bookmarkStart w:id="4" w:name="_GoBack"/>
+                      <w:bookmarkEnd w:id="4"/>
+                      <w:r>
+                        <w:rPr>
+                          <w:rFonts w:ascii="Monaco" w:eastAsia="Courier New" w:hAnsi="Monaco" w:cs="Courier New"/>
+                          <w:color w:val="333333"/>
+                          <w:sz w:val="20"/>
+                          <w:szCs w:val="20"/>
+                        </w:rPr>
+                        <w:t>:</w:t>
+                      </w:r>
+                      <w:proofErr w:type="gramEnd"/>
+                      <w:r>
+                        <w:rPr>
+                          <w:rFonts w:ascii="Monaco" w:eastAsia="Courier New" w:hAnsi="Monaco" w:cs="Courier New"/>
+                          <w:color w:val="333333"/>
+                          <w:sz w:val="20"/>
+                          <w:szCs w:val="20"/>
+                        </w:rPr>
+                        <w:t xml:space="preserve"> </w:t>
+                      </w:r>
+                      <w:r>
+                        <w:rPr>
+                          <w:rFonts w:ascii="Monaco" w:eastAsia="Courier New" w:hAnsi="Monaco" w:cs="Courier New"/>
+                          <w:color w:val="AA5500"/>
+                          <w:sz w:val="20"/>
+                          <w:szCs w:val="20"/>
+                        </w:rPr>
+                        <w:t>"http://</w:t>
+                      </w:r>
+                      <w:r>
+                        <w:rPr>
+                          <w:rFonts w:ascii="Monaco" w:eastAsia="Courier New" w:hAnsi="Monaco" w:cs="Courier New"/>
+                          <w:color w:val="AA5500"/>
+                          <w:sz w:val="20"/>
+                          <w:szCs w:val="20"/>
+                        </w:rPr>
+                        <w:t>cdn6</w:t>
+                      </w:r>
+                      <w:r>
+                        <w:rPr>
+                          <w:rFonts w:ascii="Monaco" w:eastAsia="Courier New" w:hAnsi="Monaco" w:cs="Courier New"/>
+                          <w:color w:val="AA5500"/>
+                          <w:sz w:val="20"/>
+                          <w:szCs w:val="20"/>
+                        </w:rPr>
+                        <w:t>.vizury.com "</w:t>
                       </w:r>
                       <w:r>
                         <w:rPr>
@@ -3710,12 +3844,12 @@
       <w:pPr>
         <w:pStyle w:val="Heading2"/>
       </w:pPr>
-      <w:bookmarkStart w:id="3" w:name="_Toc334805132"/>
+      <w:bookmarkStart w:id="5" w:name="_Toc334805132"/>
       <w:r>
         <w:lastRenderedPageBreak/>
         <w:t>Using a vizLayer</w:t>
       </w:r>
-      <w:bookmarkEnd w:id="3"/>
+      <w:bookmarkEnd w:id="5"/>
     </w:p>
     <w:p>
       <w:pPr>
@@ -3791,11 +3925,11 @@
           <w:numId w:val="15"/>
         </w:numPr>
       </w:pPr>
-      <w:bookmarkStart w:id="4" w:name="_Toc334805133"/>
+      <w:bookmarkStart w:id="6" w:name="_Toc334805133"/>
       <w:r>
         <w:t>Adding vizLayer variables to a Page</w:t>
       </w:r>
-      <w:bookmarkEnd w:id="4"/>
+      <w:bookmarkEnd w:id="6"/>
     </w:p>
     <w:p>
       <w:pPr>
@@ -3861,7 +3995,7 @@
       <w:r>
         <w:rPr>
           <w:noProof/>
-          <w:lang w:val="en-US"/>
+          <w:lang w:eastAsia="en-IN"/>
         </w:rPr>
         <mc:AlternateContent>
           <mc:Choice Requires="wps">
@@ -3905,7 +4039,7 @@
                         </a:effectLst>
                         <a:extLst>
                           <a:ext uri="{C572A759-6A51-4108-AA02-DFA0A04FC94B}">
-                            <ma14:wrappingTextBoxFlag xmlns:ma14="http://schemas.microsoft.com/office/mac/drawingml/2011/main"/>
+                            <ma14:wrappingTextBoxFlag xmlns:ma14="http://schemas.microsoft.com/office/mac/drawingml/2011/main" xmlns:w="http://schemas.openxmlformats.org/wordprocessingml/2006/main" xmlns:w10="urn:schemas-microsoft-com:office:word" xmlns:v="urn:schemas-microsoft-com:vml" xmlns:o="urn:schemas-microsoft-com:office:office" xmlns:mv="urn:schemas-microsoft-com:mac:vml" xmlns:mo="http://schemas.microsoft.com/office/mac/office/2008/main" xmlns=""/>
                           </a:ext>
                         </a:extLst>
                       </wps:spPr>
@@ -3942,16 +4076,7 @@
                                 <w:sz w:val="20"/>
                                 <w:szCs w:val="20"/>
                               </w:rPr>
-                              <w:t>&lt;</w:t>
-                            </w:r>
-                            <w:r>
-                              <w:rPr>
-                                <w:rFonts w:ascii="Monaco" w:eastAsia="Verdana" w:hAnsi="Monaco" w:cs="Verdana"/>
-                                <w:color w:val="455A64"/>
-                                <w:sz w:val="20"/>
-                                <w:szCs w:val="20"/>
-                              </w:rPr>
-                              <w:t>script&gt;</w:t>
+                              <w:t>&lt;script&gt;</w:t>
                             </w:r>
                             <w:r>
                               <w:rPr>
@@ -3988,7 +4113,7 @@
               </wp:anchor>
             </w:drawing>
           </mc:Choice>
-          <mc:Fallback>
+          <mc:Fallback xmlns:mv="urn:schemas-microsoft-com:mac:vml" xmlns:mo="http://schemas.microsoft.com/office/mac/office/2008/main">
             <w:pict>
               <v:shape id="Text Box 20" o:spid="_x0000_s1027" type="#_x0000_t202" style="position:absolute;left:0;text-align:left;margin-left:0;margin-top:0;width:482.95pt;height:86.55pt;z-index:251659264;visibility:visible;mso-wrap-style:none;mso-wrap-distance-left:9pt;mso-wrap-distance-top:0;mso-wrap-distance-right:9pt;mso-wrap-distance-bottom:0;mso-position-horizontal:absolute;mso-position-horizontal-relative:text;mso-position-vertical:absolute;mso-position-vertical-relative:text;v-text-anchor:top" o:gfxdata="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" fillcolor="white [3201]" strokecolor="black [3213]" strokeweight="1pt">
                 <v:shadow on="t" color="black" opacity="26214f" origin=",-.5" offset="0,3pt"/>
@@ -4103,7 +4228,7 @@
       <w:r>
         <w:rPr>
           <w:noProof/>
-          <w:lang w:val="en-US"/>
+          <w:lang w:eastAsia="en-IN"/>
         </w:rPr>
         <mc:AlternateContent>
           <mc:Choice Requires="wps">
@@ -4147,7 +4272,7 @@
                         </a:effectLst>
                         <a:extLst>
                           <a:ext uri="{C572A759-6A51-4108-AA02-DFA0A04FC94B}">
-                            <ma14:wrappingTextBoxFlag xmlns:ma14="http://schemas.microsoft.com/office/mac/drawingml/2011/main"/>
+                            <ma14:wrappingTextBoxFlag xmlns:ma14="http://schemas.microsoft.com/office/mac/drawingml/2011/main" xmlns:w="http://schemas.openxmlformats.org/wordprocessingml/2006/main" xmlns:w10="urn:schemas-microsoft-com:office:word" xmlns:v="urn:schemas-microsoft-com:vml" xmlns:o="urn:schemas-microsoft-com:office:office" xmlns:mv="urn:schemas-microsoft-com:mac:vml" xmlns:mo="http://schemas.microsoft.com/office/mac/office/2008/main" xmlns=""/>
                           </a:ext>
                         </a:extLst>
                       </wps:spPr>
@@ -4184,16 +4309,7 @@
                                 <w:sz w:val="20"/>
                                 <w:szCs w:val="20"/>
                               </w:rPr>
-                              <w:t>&lt;</w:t>
-                            </w:r>
-                            <w:r>
-                              <w:rPr>
-                                <w:rFonts w:ascii="Monaco" w:eastAsia="Verdana" w:hAnsi="Monaco" w:cs="Verdana"/>
-                                <w:color w:val="455A64"/>
-                                <w:sz w:val="20"/>
-                                <w:szCs w:val="20"/>
-                              </w:rPr>
-                              <w:t>script&gt;</w:t>
+                              <w:t>&lt;script&gt;</w:t>
                             </w:r>
                             <w:r>
                               <w:rPr>
@@ -4260,7 +4376,7 @@
               </wp:anchor>
             </w:drawing>
           </mc:Choice>
-          <mc:Fallback>
+          <mc:Fallback xmlns:mv="urn:schemas-microsoft-com:mac:vml" xmlns:mo="http://schemas.microsoft.com/office/mac/office/2008/main">
             <w:pict>
               <v:shape id="Text Box 30" o:spid="_x0000_s1028" type="#_x0000_t202" style="position:absolute;left:0;text-align:left;margin-left:0;margin-top:0;width:482.95pt;height:140.9pt;z-index:251660288;visibility:visible;mso-wrap-style:none;mso-wrap-distance-left:9pt;mso-wrap-distance-top:0;mso-wrap-distance-right:9pt;mso-wrap-distance-bottom:0;mso-position-horizontal:absolute;mso-position-horizontal-relative:text;mso-position-vertical:absolute;mso-position-vertical-relative:text;v-text-anchor:top" o:gfxdata="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" fillcolor="white [3201]" strokecolor="black [3213]" strokeweight="1pt">
                 <v:shadow on="t" color="black" opacity="26214f" origin=",-.5" offset="0,3pt"/>
@@ -4409,8 +4525,8 @@
         </w:rPr>
         <w:t>Here are some examples:</w:t>
       </w:r>
-      <w:bookmarkStart w:id="5" w:name="h.30vvplszhrit"/>
-      <w:bookmarkEnd w:id="5"/>
+      <w:bookmarkStart w:id="7" w:name="h.30vvplszhrit"/>
+      <w:bookmarkEnd w:id="7"/>
     </w:p>
     <w:p>
       <w:pPr>
@@ -4477,6 +4593,7 @@
           <w:highlight w:val="white"/>
           <w:u w:val="single"/>
         </w:rPr>
+        <w:lastRenderedPageBreak/>
         <w:t>Incorrect</w:t>
       </w:r>
     </w:p>
@@ -4496,7 +4613,7 @@
       <w:r>
         <w:rPr>
           <w:noProof/>
-          <w:lang w:val="en-US"/>
+          <w:lang w:eastAsia="en-IN"/>
         </w:rPr>
         <mc:AlternateContent>
           <mc:Choice Requires="wps">
@@ -4540,7 +4657,7 @@
                         </a:effectLst>
                         <a:extLst>
                           <a:ext uri="{C572A759-6A51-4108-AA02-DFA0A04FC94B}">
-                            <ma14:wrappingTextBoxFlag xmlns:ma14="http://schemas.microsoft.com/office/mac/drawingml/2011/main"/>
+                            <ma14:wrappingTextBoxFlag xmlns:ma14="http://schemas.microsoft.com/office/mac/drawingml/2011/main" xmlns:w="http://schemas.openxmlformats.org/wordprocessingml/2006/main" xmlns:w10="urn:schemas-microsoft-com:office:word" xmlns:v="urn:schemas-microsoft-com:vml" xmlns:o="urn:schemas-microsoft-com:office:office" xmlns:mv="urn:schemas-microsoft-com:mac:vml" xmlns:mo="http://schemas.microsoft.com/office/mac/office/2008/main" xmlns=""/>
                           </a:ext>
                         </a:extLst>
                       </wps:spPr>
@@ -4577,16 +4694,7 @@
                                 <w:sz w:val="20"/>
                                 <w:szCs w:val="20"/>
                               </w:rPr>
-                              <w:t>&lt;</w:t>
-                            </w:r>
-                            <w:r>
-                              <w:rPr>
-                                <w:rFonts w:ascii="Monaco" w:eastAsia="Verdana" w:hAnsi="Monaco" w:cs="Verdana"/>
-                                <w:color w:val="455A64"/>
-                                <w:sz w:val="20"/>
-                                <w:szCs w:val="20"/>
-                              </w:rPr>
-                              <w:t>body&gt;</w:t>
+                              <w:t>&lt;body&gt;</w:t>
                             </w:r>
                             <w:r>
                               <w:rPr>
@@ -4693,7 +4801,7 @@
               </wp:anchor>
             </w:drawing>
           </mc:Choice>
-          <mc:Fallback>
+          <mc:Fallback xmlns:mv="urn:schemas-microsoft-com:mac:vml" xmlns:mo="http://schemas.microsoft.com/office/mac/office/2008/main">
             <w:pict>
               <v:shape id="Text Box 32" o:spid="_x0000_s1029" type="#_x0000_t202" style="position:absolute;margin-left:1.4pt;margin-top:11.55pt;width:482.95pt;height:213.35pt;z-index:251661312;visibility:visible;mso-wrap-style:none;mso-wrap-distance-left:9pt;mso-wrap-distance-top:0;mso-wrap-distance-right:9pt;mso-wrap-distance-bottom:0;mso-position-horizontal:absolute;mso-position-horizontal-relative:text;mso-position-vertical:absolute;mso-position-vertical-relative:text;v-text-anchor:top" o:gfxdata="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" fillcolor="white [3201]" strokecolor="black [3213]" strokeweight="1pt">
                 <v:shadow on="t" color="black" opacity="26214f" origin=",-.5" offset="0,3pt"/>
@@ -4916,7 +5024,7 @@
       <w:r>
         <w:rPr>
           <w:noProof/>
-          <w:lang w:val="en-US"/>
+          <w:lang w:eastAsia="en-IN"/>
         </w:rPr>
         <mc:AlternateContent>
           <mc:Choice Requires="wps">
@@ -4960,10 +5068,10 @@
                         </a:effectLst>
                         <a:extLst>
                           <a:ext uri="{FAA26D3D-D897-4be2-8F04-BA451C77F1D7}">
-                            <ma14:placeholderFlag xmlns:ma14="http://schemas.microsoft.com/office/mac/drawingml/2011/main"/>
+                            <ma14:placeholderFlag xmlns:ma14="http://schemas.microsoft.com/office/mac/drawingml/2011/main" xmlns:w="http://schemas.openxmlformats.org/wordprocessingml/2006/main" xmlns:w10="urn:schemas-microsoft-com:office:word" xmlns:v="urn:schemas-microsoft-com:vml" xmlns:o="urn:schemas-microsoft-com:office:office" xmlns:mv="urn:schemas-microsoft-com:mac:vml" xmlns:mo="http://schemas.microsoft.com/office/mac/office/2008/main" xmlns=""/>
                           </a:ext>
                           <a:ext uri="{C572A759-6A51-4108-AA02-DFA0A04FC94B}">
-                            <ma14:wrappingTextBoxFlag xmlns:ma14="http://schemas.microsoft.com/office/mac/drawingml/2011/main"/>
+                            <ma14:wrappingTextBoxFlag xmlns:ma14="http://schemas.microsoft.com/office/mac/drawingml/2011/main" xmlns:w="http://schemas.openxmlformats.org/wordprocessingml/2006/main" xmlns:w10="urn:schemas-microsoft-com:office:word" xmlns:v="urn:schemas-microsoft-com:vml" xmlns:o="urn:schemas-microsoft-com:office:office" xmlns:mv="urn:schemas-microsoft-com:mac:vml" xmlns:mo="http://schemas.microsoft.com/office/mac/office/2008/main" xmlns=""/>
                           </a:ext>
                         </a:extLst>
                       </wps:spPr>
@@ -5000,16 +5108,7 @@
                                 <w:sz w:val="20"/>
                                 <w:szCs w:val="20"/>
                               </w:rPr>
-                              <w:t>&lt;</w:t>
-                            </w:r>
-                            <w:r>
-                              <w:rPr>
-                                <w:rFonts w:ascii="Monaco" w:eastAsia="Verdana" w:hAnsi="Monaco" w:cs="Verdana"/>
-                                <w:color w:val="455A64"/>
-                                <w:sz w:val="20"/>
-                                <w:szCs w:val="20"/>
-                              </w:rPr>
-                              <w:t>body&gt;</w:t>
+                              <w:t>&lt;body&gt;</w:t>
                             </w:r>
                             <w:r>
                               <w:rPr>
@@ -5122,7 +5221,7 @@
               </wp:anchor>
             </w:drawing>
           </mc:Choice>
-          <mc:Fallback>
+          <mc:Fallback xmlns:mv="urn:schemas-microsoft-com:mac:vml" xmlns:mo="http://schemas.microsoft.com/office/mac/office/2008/main">
             <w:pict>
               <v:shape id="Text Box 33" o:spid="_x0000_s1030" type="#_x0000_t202" style="position:absolute;margin-left:.4pt;margin-top:2.1pt;width:482.95pt;height:206.15pt;z-index:251662336;visibility:visible;mso-wrap-style:none;mso-width-percent:0;mso-height-percent:0;mso-wrap-distance-left:9pt;mso-wrap-distance-top:0;mso-wrap-distance-right:9pt;mso-wrap-distance-bottom:0;mso-position-horizontal:absolute;mso-position-horizontal-relative:text;mso-position-vertical:absolute;mso-position-vertical-relative:text;mso-width-percent:0;mso-height-percent:0;mso-width-relative:margin;mso-height-relative:margin;v-text-anchor:top" o:gfxdata="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" fillcolor="white [3201]" strokecolor="black [3213]" strokeweight="1pt">
                 <v:shadow on="t" color="black" opacity="26214f" origin=",-.5" offset="0,3pt"/>
@@ -5381,16 +5480,16 @@
           <w:numId w:val="15"/>
         </w:numPr>
       </w:pPr>
-      <w:bookmarkStart w:id="6" w:name="_Toc423345555"/>
-      <w:bookmarkStart w:id="7" w:name="_Toc424562389"/>
-      <w:bookmarkStart w:id="8" w:name="_Toc334805134"/>
-      <w:bookmarkEnd w:id="6"/>
+      <w:bookmarkStart w:id="8" w:name="_Toc423345555"/>
+      <w:bookmarkStart w:id="9" w:name="_Toc424562389"/>
+      <w:bookmarkStart w:id="10" w:name="_Toc334805134"/>
+      <w:bookmarkEnd w:id="8"/>
       <w:r>
         <w:lastRenderedPageBreak/>
         <w:t>Creating vizLayer for Home Page</w:t>
       </w:r>
-      <w:bookmarkEnd w:id="7"/>
-      <w:bookmarkEnd w:id="8"/>
+      <w:bookmarkEnd w:id="9"/>
+      <w:bookmarkEnd w:id="10"/>
       <w:r>
         <w:t xml:space="preserve"> </w:t>
       </w:r>
@@ -5410,7 +5509,7 @@
       <w:r>
         <w:rPr>
           <w:noProof/>
-          <w:lang w:val="en-US"/>
+          <w:lang w:eastAsia="en-IN"/>
         </w:rPr>
         <mc:AlternateContent>
           <mc:Choice Requires="wps">
@@ -5454,7 +5553,7 @@
                         </a:effectLst>
                         <a:extLst>
                           <a:ext uri="{C572A759-6A51-4108-AA02-DFA0A04FC94B}">
-                            <ma14:wrappingTextBoxFlag xmlns:ma14="http://schemas.microsoft.com/office/mac/drawingml/2011/main"/>
+                            <ma14:wrappingTextBoxFlag xmlns:ma14="http://schemas.microsoft.com/office/mac/drawingml/2011/main" xmlns:w="http://schemas.openxmlformats.org/wordprocessingml/2006/main" xmlns:w10="urn:schemas-microsoft-com:office:word" xmlns:v="urn:schemas-microsoft-com:vml" xmlns:o="urn:schemas-microsoft-com:office:office" xmlns:mv="urn:schemas-microsoft-com:mac:vml" xmlns:mo="http://schemas.microsoft.com/office/mac/office/2008/main" xmlns=""/>
                           </a:ext>
                         </a:extLst>
                       </wps:spPr>
@@ -5494,16 +5593,7 @@
                                 <w:sz w:val="20"/>
                                 <w:szCs w:val="20"/>
                               </w:rPr>
-                              <w:t>&lt;</w:t>
-                            </w:r>
-                            <w:r>
-                              <w:rPr>
-                                <w:rFonts w:ascii="Monaco" w:eastAsia="Courier New" w:hAnsi="Monaco" w:cs="Courier New"/>
-                                <w:color w:val="333333"/>
-                                <w:sz w:val="20"/>
-                                <w:szCs w:val="20"/>
-                              </w:rPr>
-                              <w:t>script&gt;</w:t>
+                              <w:t>&lt;script&gt;</w:t>
                             </w:r>
                             <w:r>
                               <w:rPr>
@@ -5853,7 +5943,7 @@
               </wp:anchor>
             </w:drawing>
           </mc:Choice>
-          <mc:Fallback>
+          <mc:Fallback xmlns:mv="urn:schemas-microsoft-com:mac:vml" xmlns:mo="http://schemas.microsoft.com/office/mac/office/2008/main">
             <w:pict>
               <v:shape id="Text Box 37" o:spid="_x0000_s1031" type="#_x0000_t202" style="position:absolute;margin-left:.35pt;margin-top:22.15pt;width:482.95pt;height:278pt;z-index:251663360;visibility:visible;mso-wrap-style:none;mso-width-percent:0;mso-height-percent:0;mso-wrap-distance-left:9pt;mso-wrap-distance-top:0;mso-wrap-distance-right:9pt;mso-wrap-distance-bottom:0;mso-position-horizontal:absolute;mso-position-horizontal-relative:text;mso-position-vertical:absolute;mso-position-vertical-relative:text;mso-width-percent:0;mso-height-percent:0;mso-width-relative:page;mso-height-relative:page;v-text-anchor:top" o:gfxdata="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" fillcolor="white [3201]" strokecolor="black [3213]" strokeweight="1pt">
                 <v:shadow on="t" color="black" opacity="26214f" origin=",-.5" offset="0,3pt"/>
@@ -6408,15 +6498,15 @@
           <w:numId w:val="15"/>
         </w:numPr>
       </w:pPr>
-      <w:bookmarkStart w:id="9" w:name="_Toc423345556"/>
-      <w:bookmarkStart w:id="10" w:name="_Toc424562390"/>
-      <w:bookmarkStart w:id="11" w:name="_Toc334805135"/>
-      <w:bookmarkEnd w:id="9"/>
+      <w:bookmarkStart w:id="11" w:name="_Toc423345556"/>
+      <w:bookmarkStart w:id="12" w:name="_Toc424562390"/>
+      <w:bookmarkStart w:id="13" w:name="_Toc334805135"/>
+      <w:bookmarkEnd w:id="11"/>
       <w:r>
         <w:t>Creating vizLayer for Category Page</w:t>
       </w:r>
-      <w:bookmarkEnd w:id="10"/>
-      <w:bookmarkEnd w:id="11"/>
+      <w:bookmarkEnd w:id="12"/>
+      <w:bookmarkEnd w:id="13"/>
     </w:p>
     <w:p>
       <w:pPr>
@@ -6515,7 +6605,7 @@
         <w:t>s in detail, as in this example (Please see next page)</w:t>
       </w:r>
     </w:p>
-    <w:bookmarkStart w:id="12" w:name="_Toc334805136"/>
+    <w:bookmarkStart w:id="14" w:name="_Toc334805136"/>
     <w:p>
       <w:pPr>
         <w:pStyle w:val="Heading3"/>
@@ -6527,6 +6617,7 @@
       <w:r>
         <w:rPr>
           <w:noProof/>
+          <w:lang w:val="en-IN" w:eastAsia="en-IN"/>
         </w:rPr>
         <w:lastRenderedPageBreak/>
         <mc:AlternateContent>
@@ -6571,7 +6662,7 @@
                         </a:effectLst>
                         <a:extLst>
                           <a:ext uri="{C572A759-6A51-4108-AA02-DFA0A04FC94B}">
-                            <ma14:wrappingTextBoxFlag xmlns:ma14="http://schemas.microsoft.com/office/mac/drawingml/2011/main"/>
+                            <ma14:wrappingTextBoxFlag xmlns:ma14="http://schemas.microsoft.com/office/mac/drawingml/2011/main" xmlns:w="http://schemas.openxmlformats.org/wordprocessingml/2006/main" xmlns:w10="urn:schemas-microsoft-com:office:word" xmlns:v="urn:schemas-microsoft-com:vml" xmlns:o="urn:schemas-microsoft-com:office:office" xmlns:mv="urn:schemas-microsoft-com:mac:vml" xmlns:mo="http://schemas.microsoft.com/office/mac/office/2008/main" xmlns=""/>
                           </a:ext>
                         </a:extLst>
                       </wps:spPr>
@@ -6608,16 +6699,7 @@
                                 <w:sz w:val="20"/>
                                 <w:szCs w:val="20"/>
                               </w:rPr>
-                              <w:t>&lt;</w:t>
-                            </w:r>
-                            <w:r>
-                              <w:rPr>
-                                <w:rFonts w:ascii="Monaco" w:eastAsia="Courier New" w:hAnsi="Monaco" w:cs="Courier New"/>
-                                <w:color w:val="333333"/>
-                                <w:sz w:val="20"/>
-                                <w:szCs w:val="20"/>
-                              </w:rPr>
-                              <w:t>script&gt;</w:t>
+                              <w:t>&lt;script&gt;</w:t>
                             </w:r>
                           </w:p>
                           <w:p>
@@ -7012,7 +7094,7 @@
               </wp:anchor>
             </w:drawing>
           </mc:Choice>
-          <mc:Fallback>
+          <mc:Fallback xmlns:mv="urn:schemas-microsoft-com:mac:vml" xmlns:mo="http://schemas.microsoft.com/office/mac/office/2008/main">
             <w:pict>
               <v:shape id="Text Box 38" o:spid="_x0000_s1032" type="#_x0000_t202" style="position:absolute;left:0;text-align:left;margin-left:3.9pt;margin-top:1.15pt;width:455.5pt;height:231.85pt;z-index:251664384;visibility:visible;mso-wrap-style:square;mso-wrap-distance-left:9pt;mso-wrap-distance-top:28.35pt;mso-wrap-distance-right:9pt;mso-wrap-distance-bottom:28.35pt;mso-position-horizontal:absolute;mso-position-horizontal-relative:text;mso-position-vertical:absolute;mso-position-vertical-relative:text;v-text-anchor:top" o:gfxdata="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" fillcolor="white [3201]" strokecolor="black [3213]" strokeweight="1pt">
                 <v:shadow on="t" color="black" opacity="26214f" origin=",-.5" offset="0,3pt"/>
@@ -7601,14 +7683,14 @@
           </mc:Fallback>
         </mc:AlternateContent>
       </w:r>
-      <w:bookmarkStart w:id="13" w:name="_Toc423345557"/>
-      <w:bookmarkStart w:id="14" w:name="_Toc424562391"/>
-      <w:bookmarkEnd w:id="13"/>
+      <w:bookmarkStart w:id="15" w:name="_Toc423345557"/>
+      <w:bookmarkStart w:id="16" w:name="_Toc424562391"/>
+      <w:bookmarkEnd w:id="15"/>
       <w:r>
         <w:t>Creating vizLayer for Search Page</w:t>
       </w:r>
-      <w:bookmarkEnd w:id="12"/>
       <w:bookmarkEnd w:id="14"/>
+      <w:bookmarkEnd w:id="16"/>
     </w:p>
     <w:p>
       <w:pPr>
@@ -7721,7 +7803,7 @@
         <w:rPr>
           <w:rFonts w:ascii="Monaco" w:hAnsi="Monaco"/>
           <w:noProof/>
-          <w:lang w:val="en-US"/>
+          <w:lang w:eastAsia="en-IN"/>
         </w:rPr>
         <mc:AlternateContent>
           <mc:Choice Requires="wps">
@@ -7757,7 +7839,7 @@
                         </a:effectLst>
                         <a:extLst>
                           <a:ext uri="{C572A759-6A51-4108-AA02-DFA0A04FC94B}">
-                            <ma14:wrappingTextBoxFlag xmlns:ma14="http://schemas.microsoft.com/office/mac/drawingml/2011/main"/>
+                            <ma14:wrappingTextBoxFlag xmlns:ma14="http://schemas.microsoft.com/office/mac/drawingml/2011/main" xmlns:w="http://schemas.openxmlformats.org/wordprocessingml/2006/main" xmlns:w10="urn:schemas-microsoft-com:office:word" xmlns:v="urn:schemas-microsoft-com:vml" xmlns:o="urn:schemas-microsoft-com:office:office" xmlns:mv="urn:schemas-microsoft-com:mac:vml" xmlns:mo="http://schemas.microsoft.com/office/mac/office/2008/main" xmlns=""/>
                           </a:ext>
                         </a:extLst>
                       </wps:spPr>
@@ -7794,16 +7876,7 @@
                                 <w:sz w:val="20"/>
                                 <w:szCs w:val="20"/>
                               </w:rPr>
-                              <w:t>&lt;</w:t>
-                            </w:r>
-                            <w:r>
-                              <w:rPr>
-                                <w:rFonts w:ascii="Monaco" w:eastAsia="Courier New" w:hAnsi="Monaco" w:cs="Courier New"/>
-                                <w:color w:val="333333"/>
-                                <w:sz w:val="20"/>
-                                <w:szCs w:val="20"/>
-                              </w:rPr>
-                              <w:t>script&gt;</w:t>
+                              <w:t>&lt;script&gt;</w:t>
                             </w:r>
                           </w:p>
                           <w:p>
@@ -8191,7 +8264,7 @@
               </wp:inline>
             </w:drawing>
           </mc:Choice>
-          <mc:Fallback>
+          <mc:Fallback xmlns:mv="urn:schemas-microsoft-com:mac:vml" xmlns:mo="http://schemas.microsoft.com/office/mac/office/2008/main">
             <w:pict>
               <v:shape id="Text Box 39" o:spid="_x0000_s1033" type="#_x0000_t202" style="width:455.5pt;height:253.35pt;visibility:visible;mso-wrap-style:none;mso-left-percent:-10001;mso-top-percent:-10001;mso-position-horizontal:absolute;mso-position-horizontal-relative:char;mso-position-vertical:absolute;mso-position-vertical-relative:line;mso-left-percent:-10001;mso-top-percent:-10001;v-text-anchor:top" o:gfxdata="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" fillcolor="white [3201]" strokecolor="black [3213]" strokeweight="1pt">
                 <v:shadow on="t" color="black" opacity="26214f" origin=",-.5" offset="0,3pt"/>
@@ -8817,12 +8890,11 @@
           <w:numId w:val="15"/>
         </w:numPr>
       </w:pPr>
-      <w:bookmarkStart w:id="15" w:name="_Toc334805137"/>
-      <w:r>
-        <w:lastRenderedPageBreak/>
+      <w:bookmarkStart w:id="17" w:name="_Toc334805137"/>
+      <w:r>
         <w:t>Creating vizLayer for Product Page:</w:t>
       </w:r>
-      <w:bookmarkEnd w:id="15"/>
+      <w:bookmarkEnd w:id="17"/>
     </w:p>
     <w:p>
       <w:pPr>
@@ -8881,6 +8953,7 @@
           <w:sz w:val="24"/>
           <w:szCs w:val="24"/>
         </w:rPr>
+        <w:lastRenderedPageBreak/>
         <w:t xml:space="preserve">To retarget the user with the product/category that he is interested, pass the product identifier, </w:t>
       </w:r>
       <w:r>
@@ -8950,7 +9023,7 @@
         <w:rPr>
           <w:rFonts w:ascii="Monaco" w:hAnsi="Monaco"/>
           <w:noProof/>
-          <w:lang w:val="en-US"/>
+          <w:lang w:eastAsia="en-IN"/>
         </w:rPr>
         <mc:AlternateContent>
           <mc:Choice Requires="wps">
@@ -8986,7 +9059,7 @@
                         </a:effectLst>
                         <a:extLst>
                           <a:ext uri="{C572A759-6A51-4108-AA02-DFA0A04FC94B}">
-                            <ma14:wrappingTextBoxFlag xmlns:ma14="http://schemas.microsoft.com/office/mac/drawingml/2011/main"/>
+                            <ma14:wrappingTextBoxFlag xmlns:ma14="http://schemas.microsoft.com/office/mac/drawingml/2011/main" xmlns:w="http://schemas.openxmlformats.org/wordprocessingml/2006/main" xmlns:w10="urn:schemas-microsoft-com:office:word" xmlns:v="urn:schemas-microsoft-com:vml" xmlns:o="urn:schemas-microsoft-com:office:office" xmlns:mv="urn:schemas-microsoft-com:mac:vml" xmlns:mo="http://schemas.microsoft.com/office/mac/office/2008/main" xmlns=""/>
                           </a:ext>
                         </a:extLst>
                       </wps:spPr>
@@ -9024,16 +9097,7 @@
                                 <w:sz w:val="20"/>
                                 <w:szCs w:val="20"/>
                               </w:rPr>
-                              <w:t>&lt;</w:t>
-                            </w:r>
-                            <w:r>
-                              <w:rPr>
-                                <w:rFonts w:ascii="Monaco" w:eastAsia="Courier New" w:hAnsi="Monaco" w:cs="Courier New"/>
-                                <w:color w:val="333333"/>
-                                <w:sz w:val="20"/>
-                                <w:szCs w:val="20"/>
-                              </w:rPr>
-                              <w:t>script&gt;</w:t>
+                              <w:t>&lt;script&gt;</w:t>
                             </w:r>
                             <w:r>
                               <w:rPr>
@@ -9986,7 +10050,7 @@
               </wp:inline>
             </w:drawing>
           </mc:Choice>
-          <mc:Fallback>
+          <mc:Fallback xmlns:mv="urn:schemas-microsoft-com:mac:vml" xmlns:mo="http://schemas.microsoft.com/office/mac/office/2008/main">
             <w:pict>
               <v:shape id="Text Box 50" o:spid="_x0000_s1034" type="#_x0000_t202" style="width:453.5pt;height:495.75pt;visibility:visible;mso-wrap-style:none;mso-left-percent:-10001;mso-top-percent:-10001;mso-position-horizontal:absolute;mso-position-horizontal-relative:char;mso-position-vertical:absolute;mso-position-vertical-relative:line;mso-left-percent:-10001;mso-top-percent:-10001;v-text-anchor:top" o:gfxdata="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" fillcolor="white [3201]" strokecolor="black [3213]" strokeweight="1pt">
                 <v:shadow on="t" color="black" opacity="26214f" origin=",-.5" offset="0,3pt"/>
@@ -11752,14 +11816,14 @@
           <w:numId w:val="15"/>
         </w:numPr>
       </w:pPr>
-      <w:bookmarkStart w:id="16" w:name="_Toc424562392"/>
-      <w:bookmarkStart w:id="17" w:name="_Toc334805138"/>
+      <w:bookmarkStart w:id="18" w:name="_Toc424562392"/>
+      <w:bookmarkStart w:id="19" w:name="_Toc334805138"/>
       <w:r>
         <w:lastRenderedPageBreak/>
         <w:t>Creating vizLayer for Shopping Cart Page</w:t>
       </w:r>
-      <w:bookmarkEnd w:id="16"/>
-      <w:bookmarkEnd w:id="17"/>
+      <w:bookmarkEnd w:id="18"/>
+      <w:bookmarkEnd w:id="19"/>
     </w:p>
     <w:p>
       <w:pPr>
@@ -11798,8 +11862,6 @@
         </w:rPr>
         <w:t>type</w:t>
       </w:r>
-      <w:bookmarkStart w:id="18" w:name="_GoBack"/>
-      <w:bookmarkEnd w:id="18"/>
     </w:p>
     <w:p>
       <w:pPr>
@@ -11817,7 +11879,7 @@
           <w:noProof/>
           <w:sz w:val="20"/>
           <w:szCs w:val="20"/>
-          <w:lang w:val="en-US"/>
+          <w:lang w:eastAsia="en-IN"/>
         </w:rPr>
         <mc:AlternateContent>
           <mc:Choice Requires="wps">
@@ -11861,7 +11923,7 @@
                         </a:effectLst>
                         <a:extLst>
                           <a:ext uri="{C572A759-6A51-4108-AA02-DFA0A04FC94B}">
-                            <ma14:wrappingTextBoxFlag xmlns:ma14="http://schemas.microsoft.com/office/mac/drawingml/2011/main"/>
+                            <ma14:wrappingTextBoxFlag xmlns:ma14="http://schemas.microsoft.com/office/mac/drawingml/2011/main" xmlns:w="http://schemas.openxmlformats.org/wordprocessingml/2006/main" xmlns:w10="urn:schemas-microsoft-com:office:word" xmlns:v="urn:schemas-microsoft-com:vml" xmlns:o="urn:schemas-microsoft-com:office:office" xmlns:mv="urn:schemas-microsoft-com:mac:vml" xmlns:mo="http://schemas.microsoft.com/office/mac/office/2008/main" xmlns=""/>
                           </a:ext>
                         </a:extLst>
                       </wps:spPr>
@@ -11899,16 +11961,7 @@
                                 <w:sz w:val="20"/>
                                 <w:szCs w:val="20"/>
                               </w:rPr>
-                              <w:t>&lt;</w:t>
-                            </w:r>
-                            <w:r>
-                              <w:rPr>
-                                <w:rFonts w:ascii="Monaco" w:eastAsia="Courier New" w:hAnsi="Monaco" w:cs="Courier New"/>
-                                <w:color w:val="333333"/>
-                                <w:sz w:val="20"/>
-                                <w:szCs w:val="20"/>
-                              </w:rPr>
-                              <w:t>script&gt;</w:t>
+                              <w:t>&lt;script&gt;</w:t>
                             </w:r>
                             <w:r>
                               <w:rPr>
@@ -12672,7 +12725,7 @@
               </wp:anchor>
             </w:drawing>
           </mc:Choice>
-          <mc:Fallback>
+          <mc:Fallback xmlns:mv="urn:schemas-microsoft-com:mac:vml" xmlns:mo="http://schemas.microsoft.com/office/mac/office/2008/main">
             <w:pict>
               <v:shape id="Text Box 52" o:spid="_x0000_s1035" type="#_x0000_t202" style="position:absolute;margin-left:-2.05pt;margin-top:60.25pt;width:482.95pt;height:426.8pt;z-index:251666432;visibility:visible;mso-wrap-style:none;mso-width-percent:0;mso-height-percent:0;mso-wrap-distance-left:9pt;mso-wrap-distance-top:0;mso-wrap-distance-right:9pt;mso-wrap-distance-bottom:0;mso-position-horizontal:absolute;mso-position-horizontal-relative:text;mso-position-vertical:absolute;mso-position-vertical-relative:text;mso-width-percent:0;mso-height-percent:0;mso-width-relative:page;mso-height-relative:page;v-text-anchor:top" o:gfxdata="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" fillcolor="white [3201]" strokecolor="black [3213]" strokeweight="1pt">
                 <v:shadow on="t" color="black" opacity="26214f" origin=",-.5" offset="0,3pt"/>
@@ -13680,13 +13733,13 @@
           <w:numId w:val="15"/>
         </w:numPr>
       </w:pPr>
-      <w:bookmarkStart w:id="19" w:name="_Toc424562393"/>
-      <w:bookmarkStart w:id="20" w:name="_Toc334805139"/>
+      <w:bookmarkStart w:id="20" w:name="_Toc424562393"/>
+      <w:bookmarkStart w:id="21" w:name="_Toc334805139"/>
       <w:r>
         <w:t>Creating vizLayer for Checkout Page</w:t>
       </w:r>
-      <w:bookmarkEnd w:id="19"/>
       <w:bookmarkEnd w:id="20"/>
+      <w:bookmarkEnd w:id="21"/>
     </w:p>
     <w:p>
       <w:pPr>
@@ -13792,15 +13845,15 @@
           <w:numId w:val="15"/>
         </w:numPr>
       </w:pPr>
-      <w:bookmarkStart w:id="21" w:name="_Toc423345560"/>
-      <w:bookmarkStart w:id="22" w:name="_Toc424562394"/>
-      <w:bookmarkStart w:id="23" w:name="_Toc334805140"/>
-      <w:bookmarkEnd w:id="21"/>
+      <w:bookmarkStart w:id="22" w:name="_Toc423345560"/>
+      <w:bookmarkStart w:id="23" w:name="_Toc424562394"/>
+      <w:bookmarkStart w:id="24" w:name="_Toc334805140"/>
+      <w:bookmarkEnd w:id="22"/>
       <w:r>
         <w:t>Creating vizLayer for Thank you (conversion) Page:</w:t>
       </w:r>
-      <w:bookmarkEnd w:id="22"/>
       <w:bookmarkEnd w:id="23"/>
+      <w:bookmarkEnd w:id="24"/>
     </w:p>
     <w:p>
       <w:pPr>
@@ -13859,7 +13912,6 @@
           <w:sz w:val="24"/>
           <w:szCs w:val="24"/>
         </w:rPr>
-        <w:lastRenderedPageBreak/>
         <w:t xml:space="preserve">To track user conversion behavior and retarget him effectively by optimizing with what he intends to buy and what not, pass the product identifier, </w:t>
       </w:r>
       <w:r>
@@ -13926,6 +13978,7 @@
         <w:rPr>
           <w:rFonts w:ascii="Monaco" w:hAnsi="Monaco"/>
           <w:noProof/>
+          <w:lang w:val="en-IN" w:eastAsia="en-IN"/>
         </w:rPr>
         <mc:AlternateContent>
           <mc:Choice Requires="wps">
@@ -13961,7 +14014,7 @@
                         </a:effectLst>
                         <a:extLst>
                           <a:ext uri="{C572A759-6A51-4108-AA02-DFA0A04FC94B}">
-                            <ma14:wrappingTextBoxFlag xmlns:ma14="http://schemas.microsoft.com/office/mac/drawingml/2011/main"/>
+                            <ma14:wrappingTextBoxFlag xmlns:ma14="http://schemas.microsoft.com/office/mac/drawingml/2011/main" xmlns:w="http://schemas.openxmlformats.org/wordprocessingml/2006/main" xmlns:w10="urn:schemas-microsoft-com:office:word" xmlns:v="urn:schemas-microsoft-com:vml" xmlns:o="urn:schemas-microsoft-com:office:office" xmlns:mv="urn:schemas-microsoft-com:mac:vml" xmlns:mo="http://schemas.microsoft.com/office/mac/office/2008/main" xmlns=""/>
                           </a:ext>
                         </a:extLst>
                       </wps:spPr>
@@ -13999,16 +14052,7 @@
                                 <w:sz w:val="20"/>
                                 <w:szCs w:val="20"/>
                               </w:rPr>
-                              <w:t>&lt;</w:t>
-                            </w:r>
-                            <w:r>
-                              <w:rPr>
-                                <w:rFonts w:ascii="Monaco" w:eastAsia="Courier New" w:hAnsi="Monaco" w:cs="Courier New"/>
-                                <w:color w:val="333333"/>
-                                <w:sz w:val="20"/>
-                                <w:szCs w:val="20"/>
-                              </w:rPr>
-                              <w:t>script&gt;</w:t>
+                              <w:t>&lt;script&gt;</w:t>
                             </w:r>
                             <w:r>
                               <w:rPr>
@@ -14950,7 +14994,7 @@
               </wp:inline>
             </w:drawing>
           </mc:Choice>
-          <mc:Fallback>
+          <mc:Fallback xmlns:mv="urn:schemas-microsoft-com:mac:vml" xmlns:mo="http://schemas.microsoft.com/office/mac/office/2008/main">
             <w:pict>
               <v:shape id="Text Box 54" o:spid="_x0000_s1036" type="#_x0000_t202" style="width:467.5pt;height:518.85pt;visibility:visible;mso-wrap-style:square;mso-left-percent:-10001;mso-top-percent:-10001;mso-position-horizontal:absolute;mso-position-horizontal-relative:char;mso-position-vertical:absolute;mso-position-vertical-relative:line;mso-left-percent:-10001;mso-top-percent:-10001;v-text-anchor:top" o:gfxdata="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" fillcolor="white [3201]" strokecolor="black [3213]" strokeweight="1pt">
                 <v:shadow on="t" color="black" opacity="26214f" origin=",-.5" offset="0,3pt"/>
@@ -16174,14 +16218,14 @@
           <w:numId w:val="26"/>
         </w:numPr>
       </w:pPr>
-      <w:bookmarkStart w:id="24" w:name="_Toc334799652"/>
-      <w:bookmarkStart w:id="25" w:name="_Toc334805141"/>
+      <w:bookmarkStart w:id="25" w:name="_Toc334799652"/>
+      <w:bookmarkStart w:id="26" w:name="_Toc334805141"/>
       <w:r>
         <w:lastRenderedPageBreak/>
         <w:t>TECHNICAL INTEGRATION – BROWSER NOTIFICATION DELIVERY</w:t>
       </w:r>
-      <w:bookmarkEnd w:id="24"/>
       <w:bookmarkEnd w:id="25"/>
+      <w:bookmarkEnd w:id="26"/>
     </w:p>
     <w:p>
       <w:pPr>
@@ -16291,7 +16335,7 @@
       <w:r>
         <w:rPr>
           <w:noProof/>
-          <w:lang w:val="en-US"/>
+          <w:lang w:eastAsia="en-IN"/>
         </w:rPr>
         <mc:AlternateContent>
           <mc:Choice Requires="wps">
@@ -16373,7 +16417,7 @@
               </wp:anchor>
             </w:drawing>
           </mc:Choice>
-          <mc:Fallback>
+          <mc:Fallback xmlns:mv="urn:schemas-microsoft-com:mac:vml" xmlns:mo="http://schemas.microsoft.com/office/mac/office/2008/main">
             <w:pict>
               <v:rect id="Rectangle 1" o:spid="_x0000_s1026" style="position:absolute;margin-left:-3.5pt;margin-top:10.45pt;width:486.45pt;height:63.7pt;z-index:251668480;visibility:visible;mso-wrap-style:square;mso-height-percent:0;mso-wrap-distance-left:9pt;mso-wrap-distance-top:0;mso-wrap-distance-right:9pt;mso-wrap-distance-bottom:0;mso-position-horizontal:absolute;mso-position-horizontal-relative:text;mso-position-vertical:absolute;mso-position-vertical-relative:text;mso-height-percent:0;mso-height-relative:margin;v-text-anchor:middle" o:gfxdata="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" filled="f" strokecolor="black [3213]" strokeweight="1pt">
                 <v:shadow on="t" color="black" opacity="26214f" origin="-.5,.5" offset=".74836mm,-.74836mm"/>
@@ -16515,7 +16559,7 @@
       <w:r>
         <w:rPr>
           <w:noProof/>
-          <w:lang w:val="en-US"/>
+          <w:lang w:eastAsia="en-IN"/>
         </w:rPr>
         <mc:AlternateContent>
           <mc:Choice Requires="wps">
@@ -16597,7 +16641,7 @@
               </wp:anchor>
             </w:drawing>
           </mc:Choice>
-          <mc:Fallback>
+          <mc:Fallback xmlns:mv="urn:schemas-microsoft-com:mac:vml" xmlns:mo="http://schemas.microsoft.com/office/mac/office/2008/main">
             <w:pict>
               <v:rect id="Rectangle 51" o:spid="_x0000_s1026" style="position:absolute;margin-left:-10pt;margin-top:1.3pt;width:486.45pt;height:135.7pt;z-index:251669504;visibility:visible;mso-wrap-style:square;mso-height-percent:0;mso-wrap-distance-left:9pt;mso-wrap-distance-top:0;mso-wrap-distance-right:9pt;mso-wrap-distance-bottom:0;mso-position-horizontal:absolute;mso-position-horizontal-relative:text;mso-position-vertical:absolute;mso-position-vertical-relative:text;mso-height-percent:0;mso-height-relative:margin;v-text-anchor:middle" o:gfxdata="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" filled="f" strokecolor="black [3213]" strokeweight="1pt">
                 <v:shadow on="t" color="black" opacity="26214f" origin="-.5" offset="3pt,0"/>
@@ -16805,14 +16849,14 @@
           <w:numId w:val="26"/>
         </w:numPr>
       </w:pPr>
-      <w:bookmarkStart w:id="26" w:name="_Toc334799653"/>
-      <w:bookmarkStart w:id="27" w:name="_Toc334805142"/>
+      <w:bookmarkStart w:id="27" w:name="_Toc334799653"/>
+      <w:bookmarkStart w:id="28" w:name="_Toc334805142"/>
       <w:r>
         <w:lastRenderedPageBreak/>
         <w:t>PRODUCT FEED INTEGRATION</w:t>
       </w:r>
-      <w:bookmarkEnd w:id="26"/>
       <w:bookmarkEnd w:id="27"/>
+      <w:bookmarkEnd w:id="28"/>
     </w:p>
     <w:p>
       <w:pPr>
@@ -16826,7 +16870,7 @@
           <w:rFonts w:ascii="Calibri" w:hAnsi="Calibri"/>
         </w:rPr>
       </w:pPr>
-      <w:bookmarkStart w:id="28" w:name="_Toc334805143"/>
+      <w:bookmarkStart w:id="29" w:name="_Toc334805143"/>
       <w:r>
         <w:rPr>
           <w:rFonts w:ascii="Calibri" w:hAnsi="Calibri"/>
@@ -16845,7 +16889,7 @@
         </w:rPr>
         <w:t>Feed?</w:t>
       </w:r>
-      <w:bookmarkEnd w:id="28"/>
+      <w:bookmarkEnd w:id="29"/>
     </w:p>
     <w:p>
       <w:pPr>
@@ -16927,10 +16971,10 @@
         <w:tblLook w:val="0280" w:firstRow="0" w:lastRow="0" w:firstColumn="1" w:lastColumn="0" w:noHBand="1" w:noVBand="0"/>
       </w:tblPr>
       <w:tblGrid>
-        <w:gridCol w:w="2139"/>
+        <w:gridCol w:w="2138"/>
         <w:gridCol w:w="4491"/>
         <w:gridCol w:w="2140"/>
-        <w:gridCol w:w="1321"/>
+        <w:gridCol w:w="1322"/>
       </w:tblGrid>
       <w:tr>
         <w:trPr>
@@ -18091,14 +18135,14 @@
           <w:rFonts w:ascii="Calibri" w:hAnsi="Calibri"/>
         </w:rPr>
       </w:pPr>
-      <w:bookmarkStart w:id="29" w:name="_Toc334805144"/>
+      <w:bookmarkStart w:id="30" w:name="_Toc334805144"/>
       <w:r>
         <w:rPr>
           <w:rFonts w:ascii="Calibri" w:hAnsi="Calibri"/>
         </w:rPr>
         <w:t>What are the different types of Feeds?</w:t>
       </w:r>
-      <w:bookmarkEnd w:id="29"/>
+      <w:bookmarkEnd w:id="30"/>
     </w:p>
     <w:p>
       <w:pPr>
@@ -18158,14 +18202,14 @@
           <w:rFonts w:ascii="Calibri" w:hAnsi="Calibri"/>
         </w:rPr>
       </w:pPr>
-      <w:bookmarkStart w:id="30" w:name="_Toc334805145"/>
+      <w:bookmarkStart w:id="31" w:name="_Toc334805145"/>
       <w:r>
         <w:rPr>
           <w:rFonts w:ascii="Calibri" w:hAnsi="Calibri"/>
         </w:rPr>
         <w:t xml:space="preserve">How do we integrate the Feeds from </w:t>
       </w:r>
-      <w:bookmarkEnd w:id="30"/>
+      <w:bookmarkEnd w:id="31"/>
       <w:r>
         <w:rPr>
           <w:rFonts w:ascii="Calibri" w:hAnsi="Calibri"/>
@@ -18592,14 +18636,14 @@
           <w:rFonts w:ascii="Calibri" w:hAnsi="Calibri"/>
         </w:rPr>
       </w:pPr>
-      <w:bookmarkStart w:id="31" w:name="_Toc334805146"/>
+      <w:bookmarkStart w:id="32" w:name="_Toc334805146"/>
       <w:r>
         <w:rPr>
           <w:rFonts w:ascii="Calibri" w:hAnsi="Calibri"/>
         </w:rPr>
         <w:t>What do we need from you / your Tech team?</w:t>
       </w:r>
-      <w:bookmarkEnd w:id="31"/>
+      <w:bookmarkEnd w:id="32"/>
     </w:p>
     <w:p>
       <w:pPr>
@@ -18829,7 +18873,7 @@
 </file>
 
 <file path=word/endnotes.xml><?xml version="1.0" encoding="utf-8"?>
-<w:endnotes xmlns:wpc="http://schemas.microsoft.com/office/word/2010/wordprocessingCanvas" xmlns:mo="http://schemas.microsoft.com/office/mac/office/2008/main" xmlns:mc="http://schemas.openxmlformats.org/markup-compatibility/2006" xmlns:mv="urn:schemas-microsoft-com:mac:vml" xmlns:o="urn:schemas-microsoft-com:office:office" xmlns:r="http://schemas.openxmlformats.org/officeDocument/2006/relationships" xmlns:m="http://schemas.openxmlformats.org/officeDocument/2006/math" xmlns:v="urn:schemas-microsoft-com:vml" xmlns:wp14="http://schemas.microsoft.com/office/word/2010/wordprocessingDrawing" xmlns:wp="http://schemas.openxmlformats.org/drawingml/2006/wordprocessingDrawing" xmlns:w10="urn:schemas-microsoft-com:office:word" xmlns:w="http://schemas.openxmlformats.org/wordprocessingml/2006/main" xmlns:w14="http://schemas.microsoft.com/office/word/2010/wordml" xmlns:wpg="http://schemas.microsoft.com/office/word/2010/wordprocessingGroup" xmlns:wpi="http://schemas.microsoft.com/office/word/2010/wordprocessingInk" xmlns:wne="http://schemas.microsoft.com/office/word/2006/wordml" xmlns:wps="http://schemas.microsoft.com/office/word/2010/wordprocessingShape" mc:Ignorable="w14 wp14">
+<w:endnotes xmlns:wpc="http://schemas.microsoft.com/office/word/2010/wordprocessingCanvas" xmlns:mc="http://schemas.openxmlformats.org/markup-compatibility/2006" xmlns:o="urn:schemas-microsoft-com:office:office" xmlns:r="http://schemas.openxmlformats.org/officeDocument/2006/relationships" xmlns:m="http://schemas.openxmlformats.org/officeDocument/2006/math" xmlns:v="urn:schemas-microsoft-com:vml" xmlns:wp14="http://schemas.microsoft.com/office/word/2010/wordprocessingDrawing" xmlns:wp="http://schemas.openxmlformats.org/drawingml/2006/wordprocessingDrawing" xmlns:w10="urn:schemas-microsoft-com:office:word" xmlns:w="http://schemas.openxmlformats.org/wordprocessingml/2006/main" xmlns:w14="http://schemas.microsoft.com/office/word/2010/wordml" xmlns:wpg="http://schemas.microsoft.com/office/word/2010/wordprocessingGroup" xmlns:wpi="http://schemas.microsoft.com/office/word/2010/wordprocessingInk" xmlns:wne="http://schemas.microsoft.com/office/word/2006/wordml" xmlns:wps="http://schemas.microsoft.com/office/word/2010/wordprocessingShape" mc:Ignorable="w14 wp14">
   <w:endnote w:type="separator" w:id="-1">
     <w:p>
       <w:pPr>
@@ -18854,7 +18898,7 @@
 </file>
 
 <file path=word/footer1.xml><?xml version="1.0" encoding="utf-8"?>
-<w:ftr xmlns:wpc="http://schemas.microsoft.com/office/word/2010/wordprocessingCanvas" xmlns:mo="http://schemas.microsoft.com/office/mac/office/2008/main" xmlns:mc="http://schemas.openxmlformats.org/markup-compatibility/2006" xmlns:mv="urn:schemas-microsoft-com:mac:vml" xmlns:o="urn:schemas-microsoft-com:office:office" xmlns:r="http://schemas.openxmlformats.org/officeDocument/2006/relationships" xmlns:m="http://schemas.openxmlformats.org/officeDocument/2006/math" xmlns:v="urn:schemas-microsoft-com:vml" xmlns:wp14="http://schemas.microsoft.com/office/word/2010/wordprocessingDrawing" xmlns:wp="http://schemas.openxmlformats.org/drawingml/2006/wordprocessingDrawing" xmlns:w10="urn:schemas-microsoft-com:office:word" xmlns:w="http://schemas.openxmlformats.org/wordprocessingml/2006/main" xmlns:w14="http://schemas.microsoft.com/office/word/2010/wordml" xmlns:wpg="http://schemas.microsoft.com/office/word/2010/wordprocessingGroup" xmlns:wpi="http://schemas.microsoft.com/office/word/2010/wordprocessingInk" xmlns:wne="http://schemas.microsoft.com/office/word/2006/wordml" xmlns:wps="http://schemas.microsoft.com/office/word/2010/wordprocessingShape" mc:Ignorable="w14 wp14">
+<w:ftr xmlns:wpc="http://schemas.microsoft.com/office/word/2010/wordprocessingCanvas" xmlns:mc="http://schemas.openxmlformats.org/markup-compatibility/2006" xmlns:o="urn:schemas-microsoft-com:office:office" xmlns:r="http://schemas.openxmlformats.org/officeDocument/2006/relationships" xmlns:m="http://schemas.openxmlformats.org/officeDocument/2006/math" xmlns:v="urn:schemas-microsoft-com:vml" xmlns:wp14="http://schemas.microsoft.com/office/word/2010/wordprocessingDrawing" xmlns:wp="http://schemas.openxmlformats.org/drawingml/2006/wordprocessingDrawing" xmlns:w10="urn:schemas-microsoft-com:office:word" xmlns:w="http://schemas.openxmlformats.org/wordprocessingml/2006/main" xmlns:w14="http://schemas.microsoft.com/office/word/2010/wordml" xmlns:wpg="http://schemas.microsoft.com/office/word/2010/wordprocessingGroup" xmlns:wpi="http://schemas.microsoft.com/office/word/2010/wordprocessingInk" xmlns:wne="http://schemas.microsoft.com/office/word/2006/wordml" xmlns:wps="http://schemas.microsoft.com/office/word/2010/wordprocessingShape" mc:Ignorable="w14 wp14">
   <w:p>
     <w:pPr>
       <w:pStyle w:val="Footer"/>
@@ -18863,7 +18907,7 @@
     <w:r>
       <w:rPr>
         <w:noProof/>
-        <w:lang w:val="en-US"/>
+        <w:lang w:eastAsia="en-IN"/>
       </w:rPr>
       <mc:AlternateContent>
         <mc:Choice Requires="wps">
@@ -18900,7 +18944,7 @@
                       <a:effectLst/>
                       <a:extLst>
                         <a:ext uri="{C572A759-6A51-4108-AA02-DFA0A04FC94B}">
-                          <ma14:wrappingTextBoxFlag xmlns:ma14="http://schemas.microsoft.com/office/mac/drawingml/2011/main"/>
+                          <ma14:wrappingTextBoxFlag xmlns:ma14="http://schemas.microsoft.com/office/mac/drawingml/2011/main" xmlns:w="http://schemas.openxmlformats.org/wordprocessingml/2006/main" xmlns:w10="urn:schemas-microsoft-com:office:word" xmlns:v="urn:schemas-microsoft-com:vml" xmlns:o="urn:schemas-microsoft-com:office:office" xmlns:mv="urn:schemas-microsoft-com:mac:vml" xmlns:mo="http://schemas.microsoft.com/office/mac/office/2008/main" xmlns=""/>
                         </a:ext>
                       </a:extLst>
                     </wps:spPr>
@@ -18950,7 +18994,7 @@
             </wp:anchor>
           </w:drawing>
         </mc:Choice>
-        <mc:Fallback>
+        <mc:Fallback xmlns:mv="urn:schemas-microsoft-com:mac:vml" xmlns:mo="http://schemas.microsoft.com/office/mac/office/2008/main">
           <w:pict>
             <v:shapetype id="_x0000_t202" coordsize="21600,21600" o:spt="202" path="m,l,21600r21600,l21600,xe">
               <v:stroke joinstyle="miter"/>
@@ -18982,7 +19026,7 @@
     <w:r>
       <w:rPr>
         <w:noProof/>
-        <w:lang w:val="en-US"/>
+        <w:lang w:eastAsia="en-IN"/>
       </w:rPr>
       <mc:AlternateContent>
         <mc:Choice Requires="wps">
@@ -19019,7 +19063,7 @@
                       <a:effectLst/>
                       <a:extLst>
                         <a:ext uri="{C572A759-6A51-4108-AA02-DFA0A04FC94B}">
-                          <ma14:wrappingTextBoxFlag xmlns:ma14="http://schemas.microsoft.com/office/mac/drawingml/2011/main"/>
+                          <ma14:wrappingTextBoxFlag xmlns:ma14="http://schemas.microsoft.com/office/mac/drawingml/2011/main" xmlns:w="http://schemas.openxmlformats.org/wordprocessingml/2006/main" xmlns:w10="urn:schemas-microsoft-com:office:word" xmlns:v="urn:schemas-microsoft-com:vml" xmlns:o="urn:schemas-microsoft-com:office:office" xmlns:mv="urn:schemas-microsoft-com:mac:vml" xmlns:mo="http://schemas.microsoft.com/office/mac/office/2008/main" xmlns=""/>
                         </a:ext>
                       </a:extLst>
                     </wps:spPr>
@@ -19057,7 +19101,7 @@
             </wp:anchor>
           </w:drawing>
         </mc:Choice>
-        <mc:Fallback>
+        <mc:Fallback xmlns:mv="urn:schemas-microsoft-com:mac:vml" xmlns:mo="http://schemas.microsoft.com/office/mac/office/2008/main">
           <w:pict>
             <v:shape id="Text Box 9" o:spid="_x0000_s1039" type="#_x0000_t202" style="position:absolute;left:0;text-align:left;margin-left:171pt;margin-top:-11.45pt;width:2in;height:27pt;z-index:251665408;visibility:visible;mso-wrap-style:square;mso-height-percent:0;mso-wrap-distance-left:9pt;mso-wrap-distance-top:0;mso-wrap-distance-right:9pt;mso-wrap-distance-bottom:0;mso-position-horizontal:absolute;mso-position-horizontal-relative:text;mso-position-vertical:absolute;mso-position-vertical-relative:text;mso-height-percent:0;mso-height-relative:margin;v-text-anchor:top" o:gfxdata="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" filled="f" stroked="f">
               <v:textbox>
@@ -19073,7 +19117,7 @@
     <w:r>
       <w:rPr>
         <w:noProof/>
-        <w:lang w:val="en-US"/>
+        <w:lang w:eastAsia="en-IN"/>
       </w:rPr>
       <w:drawing>
         <wp:anchor distT="0" distB="0" distL="114300" distR="114300" simplePos="0" relativeHeight="251662336" behindDoc="0" locked="0" layoutInCell="1" allowOverlap="1" wp14:anchorId="7926968E" wp14:editId="586AC137">
@@ -19137,7 +19181,7 @@
 </file>
 
 <file path=word/footnotes.xml><?xml version="1.0" encoding="utf-8"?>
-<w:footnotes xmlns:wpc="http://schemas.microsoft.com/office/word/2010/wordprocessingCanvas" xmlns:mo="http://schemas.microsoft.com/office/mac/office/2008/main" xmlns:mc="http://schemas.openxmlformats.org/markup-compatibility/2006" xmlns:mv="urn:schemas-microsoft-com:mac:vml" xmlns:o="urn:schemas-microsoft-com:office:office" xmlns:r="http://schemas.openxmlformats.org/officeDocument/2006/relationships" xmlns:m="http://schemas.openxmlformats.org/officeDocument/2006/math" xmlns:v="urn:schemas-microsoft-com:vml" xmlns:wp14="http://schemas.microsoft.com/office/word/2010/wordprocessingDrawing" xmlns:wp="http://schemas.openxmlformats.org/drawingml/2006/wordprocessingDrawing" xmlns:w10="urn:schemas-microsoft-com:office:word" xmlns:w="http://schemas.openxmlformats.org/wordprocessingml/2006/main" xmlns:w14="http://schemas.microsoft.com/office/word/2010/wordml" xmlns:wpg="http://schemas.microsoft.com/office/word/2010/wordprocessingGroup" xmlns:wpi="http://schemas.microsoft.com/office/word/2010/wordprocessingInk" xmlns:wne="http://schemas.microsoft.com/office/word/2006/wordml" xmlns:wps="http://schemas.microsoft.com/office/word/2010/wordprocessingShape" mc:Ignorable="w14 wp14">
+<w:footnotes xmlns:wpc="http://schemas.microsoft.com/office/word/2010/wordprocessingCanvas" xmlns:mc="http://schemas.openxmlformats.org/markup-compatibility/2006" xmlns:o="urn:schemas-microsoft-com:office:office" xmlns:r="http://schemas.openxmlformats.org/officeDocument/2006/relationships" xmlns:m="http://schemas.openxmlformats.org/officeDocument/2006/math" xmlns:v="urn:schemas-microsoft-com:vml" xmlns:wp14="http://schemas.microsoft.com/office/word/2010/wordprocessingDrawing" xmlns:wp="http://schemas.openxmlformats.org/drawingml/2006/wordprocessingDrawing" xmlns:w10="urn:schemas-microsoft-com:office:word" xmlns:w="http://schemas.openxmlformats.org/wordprocessingml/2006/main" xmlns:w14="http://schemas.microsoft.com/office/word/2010/wordml" xmlns:wpg="http://schemas.microsoft.com/office/word/2010/wordprocessingGroup" xmlns:wpi="http://schemas.microsoft.com/office/word/2010/wordprocessingInk" xmlns:wne="http://schemas.microsoft.com/office/word/2006/wordml" xmlns:wps="http://schemas.microsoft.com/office/word/2010/wordprocessingShape" mc:Ignorable="w14 wp14">
   <w:footnote w:type="separator" w:id="-1">
     <w:p>
       <w:pPr>
@@ -19162,7 +19206,7 @@
 </file>
 
 <file path=word/header1.xml><?xml version="1.0" encoding="utf-8"?>
-<w:hdr xmlns:wpc="http://schemas.microsoft.com/office/word/2010/wordprocessingCanvas" xmlns:mo="http://schemas.microsoft.com/office/mac/office/2008/main" xmlns:mc="http://schemas.openxmlformats.org/markup-compatibility/2006" xmlns:mv="urn:schemas-microsoft-com:mac:vml" xmlns:o="urn:schemas-microsoft-com:office:office" xmlns:r="http://schemas.openxmlformats.org/officeDocument/2006/relationships" xmlns:m="http://schemas.openxmlformats.org/officeDocument/2006/math" xmlns:v="urn:schemas-microsoft-com:vml" xmlns:wp14="http://schemas.microsoft.com/office/word/2010/wordprocessingDrawing" xmlns:wp="http://schemas.openxmlformats.org/drawingml/2006/wordprocessingDrawing" xmlns:w10="urn:schemas-microsoft-com:office:word" xmlns:w="http://schemas.openxmlformats.org/wordprocessingml/2006/main" xmlns:w14="http://schemas.microsoft.com/office/word/2010/wordml" xmlns:wpg="http://schemas.microsoft.com/office/word/2010/wordprocessingGroup" xmlns:wpi="http://schemas.microsoft.com/office/word/2010/wordprocessingInk" xmlns:wne="http://schemas.microsoft.com/office/word/2006/wordml" xmlns:wps="http://schemas.microsoft.com/office/word/2010/wordprocessingShape" mc:Ignorable="w14 wp14">
+<w:hdr xmlns:wpc="http://schemas.microsoft.com/office/word/2010/wordprocessingCanvas" xmlns:mc="http://schemas.openxmlformats.org/markup-compatibility/2006" xmlns:o="urn:schemas-microsoft-com:office:office" xmlns:r="http://schemas.openxmlformats.org/officeDocument/2006/relationships" xmlns:m="http://schemas.openxmlformats.org/officeDocument/2006/math" xmlns:v="urn:schemas-microsoft-com:vml" xmlns:wp14="http://schemas.microsoft.com/office/word/2010/wordprocessingDrawing" xmlns:wp="http://schemas.openxmlformats.org/drawingml/2006/wordprocessingDrawing" xmlns:w10="urn:schemas-microsoft-com:office:word" xmlns:w="http://schemas.openxmlformats.org/wordprocessingml/2006/main" xmlns:w14="http://schemas.microsoft.com/office/word/2010/wordml" xmlns:wpg="http://schemas.microsoft.com/office/word/2010/wordprocessingGroup" xmlns:wpi="http://schemas.microsoft.com/office/word/2010/wordprocessingInk" xmlns:wne="http://schemas.microsoft.com/office/word/2006/wordml" xmlns:wps="http://schemas.microsoft.com/office/word/2010/wordprocessingShape" mc:Ignorable="w14 wp14">
   <w:p>
     <w:pPr>
       <w:pStyle w:val="Header"/>
@@ -19171,7 +19215,7 @@
     <w:r>
       <w:rPr>
         <w:noProof/>
-        <w:lang w:val="en-US"/>
+        <w:lang w:eastAsia="en-IN"/>
       </w:rPr>
       <mc:AlternateContent>
         <mc:Choice Requires="wps">
@@ -19208,7 +19252,7 @@
                       <a:effectLst/>
                       <a:extLst>
                         <a:ext uri="{C572A759-6A51-4108-AA02-DFA0A04FC94B}">
-                          <ma14:wrappingTextBoxFlag xmlns:ma14="http://schemas.microsoft.com/office/mac/drawingml/2011/main"/>
+                          <ma14:wrappingTextBoxFlag xmlns:ma14="http://schemas.microsoft.com/office/mac/drawingml/2011/main" xmlns:w="http://schemas.openxmlformats.org/wordprocessingml/2006/main" xmlns:w10="urn:schemas-microsoft-com:office:word" xmlns:v="urn:schemas-microsoft-com:vml" xmlns:o="urn:schemas-microsoft-com:office:office" xmlns:mv="urn:schemas-microsoft-com:mac:vml" xmlns:mo="http://schemas.microsoft.com/office/mac/office/2008/main" xmlns=""/>
                         </a:ext>
                       </a:extLst>
                     </wps:spPr>
@@ -19283,7 +19327,7 @@
             </wp:anchor>
           </w:drawing>
         </mc:Choice>
-        <mc:Fallback>
+        <mc:Fallback xmlns:mv="urn:schemas-microsoft-com:mac:vml" xmlns:mo="http://schemas.microsoft.com/office/mac/office/2008/main">
           <w:pict>
             <v:shapetype id="_x0000_t202" coordsize="21600,21600" o:spt="202" path="m,l,21600r21600,l21600,xe">
               <v:stroke joinstyle="miter"/>
@@ -19337,7 +19381,7 @@
     <w:r>
       <w:rPr>
         <w:noProof/>
-        <w:lang w:val="en-US"/>
+        <w:lang w:eastAsia="en-IN"/>
       </w:rPr>
       <w:drawing>
         <wp:anchor distT="0" distB="0" distL="114300" distR="114300" simplePos="0" relativeHeight="251661312" behindDoc="0" locked="0" layoutInCell="1" allowOverlap="1" wp14:anchorId="5DADF418" wp14:editId="757A30A1">
@@ -19404,7 +19448,7 @@
     <w:r>
       <w:rPr>
         <w:noProof/>
-        <w:lang w:val="en-US"/>
+        <w:lang w:eastAsia="en-IN"/>
       </w:rPr>
       <w:drawing>
         <wp:anchor distT="0" distB="0" distL="114300" distR="114300" simplePos="0" relativeHeight="251660288" behindDoc="0" locked="0" layoutInCell="1" allowOverlap="1" wp14:anchorId="6BA8909D" wp14:editId="3CC0C841">
@@ -19469,7 +19513,7 @@
 </file>
 
 <file path=word/numbering.xml><?xml version="1.0" encoding="utf-8"?>
-<w:numbering xmlns:wpc="http://schemas.microsoft.com/office/word/2010/wordprocessingCanvas" xmlns:mo="http://schemas.microsoft.com/office/mac/office/2008/main" xmlns:mc="http://schemas.openxmlformats.org/markup-compatibility/2006" xmlns:mv="urn:schemas-microsoft-com:mac:vml" xmlns:o="urn:schemas-microsoft-com:office:office" xmlns:r="http://schemas.openxmlformats.org/officeDocument/2006/relationships" xmlns:m="http://schemas.openxmlformats.org/officeDocument/2006/math" xmlns:v="urn:schemas-microsoft-com:vml" xmlns:wp14="http://schemas.microsoft.com/office/word/2010/wordprocessingDrawing" xmlns:wp="http://schemas.openxmlformats.org/drawingml/2006/wordprocessingDrawing" xmlns:w10="urn:schemas-microsoft-com:office:word" xmlns:w="http://schemas.openxmlformats.org/wordprocessingml/2006/main" xmlns:w14="http://schemas.microsoft.com/office/word/2010/wordml" xmlns:wpg="http://schemas.microsoft.com/office/word/2010/wordprocessingGroup" xmlns:wpi="http://schemas.microsoft.com/office/word/2010/wordprocessingInk" xmlns:wne="http://schemas.microsoft.com/office/word/2006/wordml" xmlns:wps="http://schemas.microsoft.com/office/word/2010/wordprocessingShape" mc:Ignorable="w14 wp14">
+<w:numbering xmlns:wpc="http://schemas.microsoft.com/office/word/2010/wordprocessingCanvas" xmlns:mc="http://schemas.openxmlformats.org/markup-compatibility/2006" xmlns:o="urn:schemas-microsoft-com:office:office" xmlns:r="http://schemas.openxmlformats.org/officeDocument/2006/relationships" xmlns:m="http://schemas.openxmlformats.org/officeDocument/2006/math" xmlns:v="urn:schemas-microsoft-com:vml" xmlns:wp14="http://schemas.microsoft.com/office/word/2010/wordprocessingDrawing" xmlns:wp="http://schemas.openxmlformats.org/drawingml/2006/wordprocessingDrawing" xmlns:w10="urn:schemas-microsoft-com:office:word" xmlns:w="http://schemas.openxmlformats.org/wordprocessingml/2006/main" xmlns:w14="http://schemas.microsoft.com/office/word/2010/wordml" xmlns:wpg="http://schemas.microsoft.com/office/word/2010/wordprocessingGroup" xmlns:wpi="http://schemas.microsoft.com/office/word/2010/wordprocessingInk" xmlns:wne="http://schemas.microsoft.com/office/word/2006/wordml" xmlns:wps="http://schemas.microsoft.com/office/word/2010/wordprocessingShape" mc:Ignorable="w14 wp14">
   <w:abstractNum w:abstractNumId="0">
     <w:nsid w:val="02F810FF"/>
     <w:multiLevelType w:val="multilevel"/>
@@ -22223,7 +22267,7 @@
       </w:pPr>
     </w:pPrDefault>
   </w:docDefaults>
-  <w:latentStyles w:defLockedState="0" w:defUIPriority="99" w:defSemiHidden="1" w:defUnhideWhenUsed="1" w:defQFormat="0" w:count="276">
+  <w:latentStyles w:defLockedState="0" w:defUIPriority="99" w:defSemiHidden="1" w:defUnhideWhenUsed="1" w:defQFormat="0" w:count="267">
     <w:lsdException w:name="Normal" w:semiHidden="0" w:uiPriority="0" w:unhideWhenUsed="0" w:qFormat="1"/>
     <w:lsdException w:name="heading 1" w:semiHidden="0" w:uiPriority="9" w:unhideWhenUsed="0" w:qFormat="1"/>
     <w:lsdException w:name="heading 2" w:uiPriority="9" w:qFormat="1"/>
@@ -23212,7 +23256,7 @@
 </file>
 
 <file path=word/stylesWithEffects.xml><?xml version="1.0" encoding="utf-8"?>
-<w:styles xmlns:wpc="http://schemas.microsoft.com/office/word/2010/wordprocessingCanvas" xmlns:mo="http://schemas.microsoft.com/office/mac/office/2008/main" xmlns:mc="http://schemas.openxmlformats.org/markup-compatibility/2006" xmlns:mv="urn:schemas-microsoft-com:mac:vml" xmlns:o="urn:schemas-microsoft-com:office:office" xmlns:r="http://schemas.openxmlformats.org/officeDocument/2006/relationships" xmlns:m="http://schemas.openxmlformats.org/officeDocument/2006/math" xmlns:v="urn:schemas-microsoft-com:vml" xmlns:wp14="http://schemas.microsoft.com/office/word/2010/wordprocessingDrawing" xmlns:wp="http://schemas.openxmlformats.org/drawingml/2006/wordprocessingDrawing" xmlns:w10="urn:schemas-microsoft-com:office:word" xmlns:w="http://schemas.openxmlformats.org/wordprocessingml/2006/main" xmlns:w14="http://schemas.microsoft.com/office/word/2010/wordml" xmlns:wpg="http://schemas.microsoft.com/office/word/2010/wordprocessingGroup" xmlns:wpi="http://schemas.microsoft.com/office/word/2010/wordprocessingInk" xmlns:wne="http://schemas.microsoft.com/office/word/2006/wordml" xmlns:wps="http://schemas.microsoft.com/office/word/2010/wordprocessingShape" mc:Ignorable="w14 wp14">
+<w:styles xmlns:wpc="http://schemas.microsoft.com/office/word/2010/wordprocessingCanvas" xmlns:mc="http://schemas.openxmlformats.org/markup-compatibility/2006" xmlns:o="urn:schemas-microsoft-com:office:office" xmlns:r="http://schemas.openxmlformats.org/officeDocument/2006/relationships" xmlns:m="http://schemas.openxmlformats.org/officeDocument/2006/math" xmlns:v="urn:schemas-microsoft-com:vml" xmlns:wp14="http://schemas.microsoft.com/office/word/2010/wordprocessingDrawing" xmlns:wp="http://schemas.openxmlformats.org/drawingml/2006/wordprocessingDrawing" xmlns:w10="urn:schemas-microsoft-com:office:word" xmlns:w="http://schemas.openxmlformats.org/wordprocessingml/2006/main" xmlns:w14="http://schemas.microsoft.com/office/word/2010/wordml" xmlns:wpg="http://schemas.microsoft.com/office/word/2010/wordprocessingGroup" xmlns:wpi="http://schemas.microsoft.com/office/word/2010/wordprocessingInk" xmlns:wne="http://schemas.microsoft.com/office/word/2006/wordml" xmlns:wps="http://schemas.microsoft.com/office/word/2010/wordprocessingShape" mc:Ignorable="w14 wp14">
   <w:docDefaults>
     <w:rPrDefault>
       <w:rPr>
@@ -23228,7 +23272,7 @@
       </w:pPr>
     </w:pPrDefault>
   </w:docDefaults>
-  <w:latentStyles w:defLockedState="0" w:defUIPriority="99" w:defSemiHidden="1" w:defUnhideWhenUsed="1" w:defQFormat="0" w:count="276">
+  <w:latentStyles w:defLockedState="0" w:defUIPriority="99" w:defSemiHidden="1" w:defUnhideWhenUsed="1" w:defQFormat="0" w:count="267">
     <w:lsdException w:name="Normal" w:semiHidden="0" w:uiPriority="0" w:unhideWhenUsed="0" w:qFormat="1"/>
     <w:lsdException w:name="heading 1" w:semiHidden="0" w:uiPriority="9" w:unhideWhenUsed="0" w:qFormat="1"/>
     <w:lsdException w:name="heading 2" w:uiPriority="9" w:qFormat="1"/>
@@ -24471,7 +24515,7 @@
   <a:extraClrSchemeLst/>
   <a:extLst>
     <a:ext uri="{05A4C25C-085E-4340-85A3-A5531E510DB2}">
-      <thm15:themeFamily xmlns:thm15="http://schemas.microsoft.com/office/thememl/2012/main" xmlns="" name="Office Theme" id="{62F939B6-93AF-4DB8-9C6B-D6C7DFDC589F}" vid="{4A3C46E8-61CC-4603-A589-7422A47A8E4A}"/>
+      <thm15:themeFamily xmlns="" xmlns:thm15="http://schemas.microsoft.com/office/thememl/2012/main" name="Office Theme" id="{62F939B6-93AF-4DB8-9C6B-D6C7DFDC589F}" vid="{4A3C46E8-61CC-4603-A589-7422A47A8E4A}"/>
     </a:ext>
   </a:extLst>
 </a:theme>
@@ -24482,7 +24526,7 @@
 </file>
 
 <file path=customXml/itemProps1.xml><?xml version="1.0" encoding="utf-8"?>
-<ds:datastoreItem xmlns:ds="http://schemas.openxmlformats.org/officeDocument/2006/customXml" ds:itemID="{5F88C693-4088-8E47-A658-AF12C44B2245}">
+<ds:datastoreItem xmlns:ds="http://schemas.openxmlformats.org/officeDocument/2006/customXml" ds:itemID="{02BDA4C2-EDF8-4B11-BA3D-814428A7B708}">
   <ds:schemaRefs>
     <ds:schemaRef ds:uri="http://schemas.openxmlformats.org/officeDocument/2006/bibliography"/>
   </ds:schemaRefs>

</xml_diff>

<commit_message>
replacing geo-tags domain with cdn6 domain.
</commit_message>
<xml_diff>
--- a/files/Vizury_Engage_Browser-Notifications_Tech-Integration.docx
+++ b/files/Vizury_Engage_Browser-Notifications_Tech-Integration.docx
@@ -1,6 +1,6 @@
 
 <file path=word/document.xml><?xml version="1.0" encoding="utf-8"?>
-<w:document xmlns:wpc="http://schemas.microsoft.com/office/word/2010/wordprocessingCanvas" xmlns:mo="http://schemas.microsoft.com/office/mac/office/2008/main" xmlns:mc="http://schemas.openxmlformats.org/markup-compatibility/2006" xmlns:mv="urn:schemas-microsoft-com:mac:vml" xmlns:o="urn:schemas-microsoft-com:office:office" xmlns:r="http://schemas.openxmlformats.org/officeDocument/2006/relationships" xmlns:m="http://schemas.openxmlformats.org/officeDocument/2006/math" xmlns:v="urn:schemas-microsoft-com:vml" xmlns:wp14="http://schemas.microsoft.com/office/word/2010/wordprocessingDrawing" xmlns:wp="http://schemas.openxmlformats.org/drawingml/2006/wordprocessingDrawing" xmlns:w10="urn:schemas-microsoft-com:office:word" xmlns:w="http://schemas.openxmlformats.org/wordprocessingml/2006/main" xmlns:w14="http://schemas.microsoft.com/office/word/2010/wordml" xmlns:wpg="http://schemas.microsoft.com/office/word/2010/wordprocessingGroup" xmlns:wpi="http://schemas.microsoft.com/office/word/2010/wordprocessingInk" xmlns:wne="http://schemas.microsoft.com/office/word/2006/wordml" xmlns:wps="http://schemas.microsoft.com/office/word/2010/wordprocessingShape" mc:Ignorable="w14 wp14">
+<w:document xmlns:wpc="http://schemas.microsoft.com/office/word/2010/wordprocessingCanvas" xmlns:mc="http://schemas.openxmlformats.org/markup-compatibility/2006" xmlns:o="urn:schemas-microsoft-com:office:office" xmlns:r="http://schemas.openxmlformats.org/officeDocument/2006/relationships" xmlns:m="http://schemas.openxmlformats.org/officeDocument/2006/math" xmlns:v="urn:schemas-microsoft-com:vml" xmlns:wp14="http://schemas.microsoft.com/office/word/2010/wordprocessingDrawing" xmlns:wp="http://schemas.openxmlformats.org/drawingml/2006/wordprocessingDrawing" xmlns:w10="urn:schemas-microsoft-com:office:word" xmlns:w="http://schemas.openxmlformats.org/wordprocessingml/2006/main" xmlns:w14="http://schemas.microsoft.com/office/word/2010/wordml" xmlns:wpg="http://schemas.microsoft.com/office/word/2010/wordprocessingGroup" xmlns:wpi="http://schemas.microsoft.com/office/word/2010/wordprocessingInk" xmlns:wne="http://schemas.microsoft.com/office/word/2006/wordml" xmlns:wps="http://schemas.microsoft.com/office/word/2010/wordprocessingShape" mc:Ignorable="w14 wp14">
   <w:body>
     <w:bookmarkStart w:id="0" w:name="_Toc334799651" w:displacedByCustomXml="next"/>
     <w:sdt>
@@ -1603,8 +1603,8 @@
       <w:r>
         <w:t>ECHNICAL INTEGRATION – 1st PARTY USER DATA</w:t>
       </w:r>
+      <w:bookmarkEnd w:id="0"/>
       <w:bookmarkEnd w:id="1"/>
-      <w:bookmarkEnd w:id="0"/>
     </w:p>
     <w:p>
       <w:pPr>
@@ -1942,7 +1942,7 @@
           <w:noProof/>
           <w:sz w:val="20"/>
           <w:szCs w:val="20"/>
-          <w:lang w:val="en-US"/>
+          <w:lang w:eastAsia="en-IN"/>
         </w:rPr>
         <w:lastRenderedPageBreak/>
         <mc:AlternateContent>
@@ -1979,7 +1979,7 @@
                         </a:effectLst>
                         <a:extLst>
                           <a:ext uri="{C572A759-6A51-4108-AA02-DFA0A04FC94B}">
-                            <ma14:wrappingTextBoxFlag xmlns:ma14="http://schemas.microsoft.com/office/mac/drawingml/2011/main"/>
+                            <ma14:wrappingTextBoxFlag xmlns:ma14="http://schemas.microsoft.com/office/mac/drawingml/2011/main" xmlns:w="http://schemas.openxmlformats.org/wordprocessingml/2006/main" xmlns:w10="urn:schemas-microsoft-com:office:word" xmlns:v="urn:schemas-microsoft-com:vml" xmlns:o="urn:schemas-microsoft-com:office:office" xmlns:mv="urn:schemas-microsoft-com:mac:vml" xmlns:mo="http://schemas.microsoft.com/office/mac/office/2008/main" xmlns=""/>
                           </a:ext>
                         </a:extLst>
                       </wps:spPr>
@@ -2276,7 +2276,35 @@
                                 <w:sz w:val="20"/>
                                 <w:szCs w:val="20"/>
                               </w:rPr>
-                              <w:t>"https://in-tags.vizury.com"</w:t>
+                              <w:t>"https://</w:t>
+                            </w:r>
+                            <w:r>
+                              <w:rPr>
+                                <w:rFonts w:ascii="Monaco" w:eastAsia="Courier New" w:hAnsi="Monaco" w:cs="Courier New"/>
+                                <w:color w:val="AA5500"/>
+                                <w:sz w:val="20"/>
+                                <w:szCs w:val="20"/>
+                              </w:rPr>
+                              <w:t>cdn6</w:t>
+                            </w:r>
+                            <w:r>
+                              <w:rPr>
+                                <w:rFonts w:ascii="Monaco" w:eastAsia="Courier New" w:hAnsi="Monaco" w:cs="Courier New"/>
+                                <w:color w:val="AA5500"/>
+                                <w:sz w:val="20"/>
+                                <w:szCs w:val="20"/>
+                              </w:rPr>
+                              <w:t>.vizury.com</w:t>
+                            </w:r>
+                            <w:proofErr w:type="gramStart"/>
+                            <w:r>
+                              <w:rPr>
+                                <w:rFonts w:ascii="Monaco" w:eastAsia="Courier New" w:hAnsi="Monaco" w:cs="Courier New"/>
+                                <w:color w:val="AA5500"/>
+                                <w:sz w:val="20"/>
+                                <w:szCs w:val="20"/>
+                              </w:rPr>
+                              <w:t>"</w:t>
                             </w:r>
                             <w:r>
                               <w:rPr>
@@ -2285,7 +2313,28 @@
                                 <w:sz w:val="20"/>
                                 <w:szCs w:val="20"/>
                               </w:rPr>
-                              <w:t xml:space="preserve"> : </w:t>
+                              <w:t xml:space="preserve"> </w:t>
+                            </w:r>
+                            <w:bookmarkStart w:id="3" w:name="_GoBack"/>
+                            <w:bookmarkEnd w:id="3"/>
+                            <w:r>
+                              <w:rPr>
+                                <w:rFonts w:ascii="Monaco" w:eastAsia="Courier New" w:hAnsi="Monaco" w:cs="Courier New"/>
+                                <w:color w:val="333333"/>
+                                <w:sz w:val="20"/>
+                                <w:szCs w:val="20"/>
+                              </w:rPr>
+                              <w:t>:</w:t>
+                            </w:r>
+                            <w:proofErr w:type="gramEnd"/>
+                            <w:r>
+                              <w:rPr>
+                                <w:rFonts w:ascii="Monaco" w:eastAsia="Courier New" w:hAnsi="Monaco" w:cs="Courier New"/>
+                                <w:color w:val="333333"/>
+                                <w:sz w:val="20"/>
+                                <w:szCs w:val="20"/>
+                              </w:rPr>
+                              <w:t xml:space="preserve"> </w:t>
                             </w:r>
                             <w:r>
                               <w:rPr>
@@ -2294,7 +2343,25 @@
                                 <w:sz w:val="20"/>
                                 <w:szCs w:val="20"/>
                               </w:rPr>
-                              <w:t>"http://XY-tags.vizury.com "</w:t>
+                              <w:t>"http://</w:t>
+                            </w:r>
+                            <w:r>
+                              <w:rPr>
+                                <w:rFonts w:ascii="Monaco" w:eastAsia="Courier New" w:hAnsi="Monaco" w:cs="Courier New"/>
+                                <w:color w:val="AA5500"/>
+                                <w:sz w:val="20"/>
+                                <w:szCs w:val="20"/>
+                              </w:rPr>
+                              <w:t>cdn6</w:t>
+                            </w:r>
+                            <w:r>
+                              <w:rPr>
+                                <w:rFonts w:ascii="Monaco" w:eastAsia="Courier New" w:hAnsi="Monaco" w:cs="Courier New"/>
+                                <w:color w:val="AA5500"/>
+                                <w:sz w:val="20"/>
+                                <w:szCs w:val="20"/>
+                              </w:rPr>
+                              <w:t>.vizury.com "</w:t>
                             </w:r>
                             <w:r>
                               <w:rPr>
@@ -2808,12 +2875,12 @@
           </mc:Choice>
           <mc:Fallback>
             <w:pict>
-              <v:shapetype id="_x0000_t202" coordsize="21600,21600" o:spt="202" path="m0,0l0,21600,21600,21600,21600,0xe">
+              <v:shapetype id="_x0000_t202" coordsize="21600,21600" o:spt="202" path="m,l,21600r21600,l21600,xe">
                 <v:stroke joinstyle="miter"/>
                 <v:path gradientshapeok="t" o:connecttype="rect"/>
               </v:shapetype>
-              <v:shape id="Text Box 19" o:spid="_x0000_s1026" type="#_x0000_t202" style="width:456.4pt;height:504.8pt;visibility:visible;mso-wrap-style:none;mso-left-percent:-10001;mso-top-percent:-10001;mso-position-horizontal:absolute;mso-position-horizontal-relative:char;mso-position-vertical:absolute;mso-position-vertical-relative:line;mso-left-percent:-10001;mso-top-percent:-10001;v-text-anchor:top" o:gfxdata="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" fillcolor="white [3201]" strokecolor="black [3213]" strokeweight="1pt">
-                <v:shadow on="t" opacity="26214f" mv:blur="50800f" origin=",-.5" offset="0,3pt"/>
+              <v:shape id="Text Box 19" o:spid="_x0000_s1026" type="#_x0000_t202" style="width:456.4pt;height:504.8pt;visibility:visible;mso-wrap-style:none;mso-left-percent:-10001;mso-top-percent:-10001;mso-position-horizontal:absolute;mso-position-horizontal-relative:char;mso-position-vertical:absolute;mso-position-vertical-relative:line;mso-left-percent:-10001;mso-top-percent:-10001;v-text-anchor:top" o:gfxdata="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" fillcolor="white [3201]" strokecolor="black [3213]" strokeweight="1pt">
+                <v:shadow on="t" color="black" opacity="26214f" origin=",-.5" offset="0,3pt"/>
                 <v:textbox>
                   <w:txbxContent>
                     <w:p>
@@ -3093,16 +3160,7 @@
                           <w:sz w:val="20"/>
                           <w:szCs w:val="20"/>
                         </w:rPr>
-                        <w:t>"https://in-tags.vizury.com"</w:t>
-                      </w:r>
-                      <w:r>
-                        <w:rPr>
-                          <w:rFonts w:ascii="Monaco" w:eastAsia="Courier New" w:hAnsi="Monaco" w:cs="Courier New"/>
-                          <w:color w:val="333333"/>
-                          <w:sz w:val="20"/>
-                          <w:szCs w:val="20"/>
-                        </w:rPr>
-                        <w:t xml:space="preserve"> : </w:t>
+                        <w:t>"https://</w:t>
                       </w:r>
                       <w:r>
                         <w:rPr>
@@ -3111,7 +3169,83 @@
                           <w:sz w:val="20"/>
                           <w:szCs w:val="20"/>
                         </w:rPr>
-                        <w:t>"http://XY-tags.vizury.com "</w:t>
+                        <w:t>cdn6</w:t>
+                      </w:r>
+                      <w:r>
+                        <w:rPr>
+                          <w:rFonts w:ascii="Monaco" w:eastAsia="Courier New" w:hAnsi="Monaco" w:cs="Courier New"/>
+                          <w:color w:val="AA5500"/>
+                          <w:sz w:val="20"/>
+                          <w:szCs w:val="20"/>
+                        </w:rPr>
+                        <w:t>.vizury.com</w:t>
+                      </w:r>
+                      <w:proofErr w:type="gramStart"/>
+                      <w:r>
+                        <w:rPr>
+                          <w:rFonts w:ascii="Monaco" w:eastAsia="Courier New" w:hAnsi="Monaco" w:cs="Courier New"/>
+                          <w:color w:val="AA5500"/>
+                          <w:sz w:val="20"/>
+                          <w:szCs w:val="20"/>
+                        </w:rPr>
+                        <w:t>"</w:t>
+                      </w:r>
+                      <w:r>
+                        <w:rPr>
+                          <w:rFonts w:ascii="Monaco" w:eastAsia="Courier New" w:hAnsi="Monaco" w:cs="Courier New"/>
+                          <w:color w:val="333333"/>
+                          <w:sz w:val="20"/>
+                          <w:szCs w:val="20"/>
+                        </w:rPr>
+                        <w:t xml:space="preserve"> </w:t>
+                      </w:r>
+                      <w:bookmarkStart w:id="4" w:name="_GoBack"/>
+                      <w:bookmarkEnd w:id="4"/>
+                      <w:r>
+                        <w:rPr>
+                          <w:rFonts w:ascii="Monaco" w:eastAsia="Courier New" w:hAnsi="Monaco" w:cs="Courier New"/>
+                          <w:color w:val="333333"/>
+                          <w:sz w:val="20"/>
+                          <w:szCs w:val="20"/>
+                        </w:rPr>
+                        <w:t>:</w:t>
+                      </w:r>
+                      <w:proofErr w:type="gramEnd"/>
+                      <w:r>
+                        <w:rPr>
+                          <w:rFonts w:ascii="Monaco" w:eastAsia="Courier New" w:hAnsi="Monaco" w:cs="Courier New"/>
+                          <w:color w:val="333333"/>
+                          <w:sz w:val="20"/>
+                          <w:szCs w:val="20"/>
+                        </w:rPr>
+                        <w:t xml:space="preserve"> </w:t>
+                      </w:r>
+                      <w:r>
+                        <w:rPr>
+                          <w:rFonts w:ascii="Monaco" w:eastAsia="Courier New" w:hAnsi="Monaco" w:cs="Courier New"/>
+                          <w:color w:val="AA5500"/>
+                          <w:sz w:val="20"/>
+                          <w:szCs w:val="20"/>
+                        </w:rPr>
+                        <w:t>"http://</w:t>
+                      </w:r>
+                      <w:r>
+                        <w:rPr>
+                          <w:rFonts w:ascii="Monaco" w:eastAsia="Courier New" w:hAnsi="Monaco" w:cs="Courier New"/>
+                          <w:color w:val="AA5500"/>
+                          <w:sz w:val="20"/>
+                          <w:szCs w:val="20"/>
+                        </w:rPr>
+                        <w:t>cdn6</w:t>
+                      </w:r>
+                      <w:r>
+                        <w:rPr>
+                          <w:rFonts w:ascii="Monaco" w:eastAsia="Courier New" w:hAnsi="Monaco" w:cs="Courier New"/>
+                          <w:color w:val="AA5500"/>
+                          <w:sz w:val="20"/>
+                          <w:szCs w:val="20"/>
+                        </w:rPr>
+                        <w:t>.vizury.com "</w:t>
                       </w:r>
                       <w:r>
                         <w:rPr>
@@ -3710,12 +3844,12 @@
       <w:pPr>
         <w:pStyle w:val="Heading2"/>
       </w:pPr>
-      <w:bookmarkStart w:id="3" w:name="_Toc334805132"/>
+      <w:bookmarkStart w:id="5" w:name="_Toc334805132"/>
       <w:r>
         <w:lastRenderedPageBreak/>
         <w:t>Using a vizLayer</w:t>
       </w:r>
-      <w:bookmarkEnd w:id="3"/>
+      <w:bookmarkEnd w:id="5"/>
     </w:p>
     <w:p>
       <w:pPr>
@@ -3791,11 +3925,11 @@
           <w:numId w:val="15"/>
         </w:numPr>
       </w:pPr>
-      <w:bookmarkStart w:id="4" w:name="_Toc334805133"/>
+      <w:bookmarkStart w:id="6" w:name="_Toc334805133"/>
       <w:r>
         <w:t>Adding vizLayer variables to a Page</w:t>
       </w:r>
-      <w:bookmarkEnd w:id="4"/>
+      <w:bookmarkEnd w:id="6"/>
     </w:p>
     <w:p>
       <w:pPr>
@@ -3861,7 +3995,7 @@
       <w:r>
         <w:rPr>
           <w:noProof/>
-          <w:lang w:val="en-US"/>
+          <w:lang w:eastAsia="en-IN"/>
         </w:rPr>
         <mc:AlternateContent>
           <mc:Choice Requires="wps">
@@ -3905,7 +4039,7 @@
                         </a:effectLst>
                         <a:extLst>
                           <a:ext uri="{C572A759-6A51-4108-AA02-DFA0A04FC94B}">
-                            <ma14:wrappingTextBoxFlag xmlns:ma14="http://schemas.microsoft.com/office/mac/drawingml/2011/main"/>
+                            <ma14:wrappingTextBoxFlag xmlns:ma14="http://schemas.microsoft.com/office/mac/drawingml/2011/main" xmlns:w="http://schemas.openxmlformats.org/wordprocessingml/2006/main" xmlns:w10="urn:schemas-microsoft-com:office:word" xmlns:v="urn:schemas-microsoft-com:vml" xmlns:o="urn:schemas-microsoft-com:office:office" xmlns:mv="urn:schemas-microsoft-com:mac:vml" xmlns:mo="http://schemas.microsoft.com/office/mac/office/2008/main" xmlns=""/>
                           </a:ext>
                         </a:extLst>
                       </wps:spPr>
@@ -3942,16 +4076,7 @@
                                 <w:sz w:val="20"/>
                                 <w:szCs w:val="20"/>
                               </w:rPr>
-                              <w:t>&lt;</w:t>
-                            </w:r>
-                            <w:r>
-                              <w:rPr>
-                                <w:rFonts w:ascii="Monaco" w:eastAsia="Verdana" w:hAnsi="Monaco" w:cs="Verdana"/>
-                                <w:color w:val="455A64"/>
-                                <w:sz w:val="20"/>
-                                <w:szCs w:val="20"/>
-                              </w:rPr>
-                              <w:t>script&gt;</w:t>
+                              <w:t>&lt;script&gt;</w:t>
                             </w:r>
                             <w:r>
                               <w:rPr>
@@ -3988,7 +4113,7 @@
               </wp:anchor>
             </w:drawing>
           </mc:Choice>
-          <mc:Fallback>
+          <mc:Fallback xmlns:mv="urn:schemas-microsoft-com:mac:vml" xmlns:mo="http://schemas.microsoft.com/office/mac/office/2008/main">
             <w:pict>
               <v:shape id="Text Box 20" o:spid="_x0000_s1027" type="#_x0000_t202" style="position:absolute;left:0;text-align:left;margin-left:0;margin-top:0;width:482.95pt;height:86.55pt;z-index:251659264;visibility:visible;mso-wrap-style:none;mso-wrap-distance-left:9pt;mso-wrap-distance-top:0;mso-wrap-distance-right:9pt;mso-wrap-distance-bottom:0;mso-position-horizontal:absolute;mso-position-horizontal-relative:text;mso-position-vertical:absolute;mso-position-vertical-relative:text;v-text-anchor:top" o:gfxdata="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" fillcolor="white [3201]" strokecolor="black [3213]" strokeweight="1pt">
                 <v:shadow on="t" color="black" opacity="26214f" origin=",-.5" offset="0,3pt"/>
@@ -4103,7 +4228,7 @@
       <w:r>
         <w:rPr>
           <w:noProof/>
-          <w:lang w:val="en-US"/>
+          <w:lang w:eastAsia="en-IN"/>
         </w:rPr>
         <mc:AlternateContent>
           <mc:Choice Requires="wps">
@@ -4147,7 +4272,7 @@
                         </a:effectLst>
                         <a:extLst>
                           <a:ext uri="{C572A759-6A51-4108-AA02-DFA0A04FC94B}">
-                            <ma14:wrappingTextBoxFlag xmlns:ma14="http://schemas.microsoft.com/office/mac/drawingml/2011/main"/>
+                            <ma14:wrappingTextBoxFlag xmlns:ma14="http://schemas.microsoft.com/office/mac/drawingml/2011/main" xmlns:w="http://schemas.openxmlformats.org/wordprocessingml/2006/main" xmlns:w10="urn:schemas-microsoft-com:office:word" xmlns:v="urn:schemas-microsoft-com:vml" xmlns:o="urn:schemas-microsoft-com:office:office" xmlns:mv="urn:schemas-microsoft-com:mac:vml" xmlns:mo="http://schemas.microsoft.com/office/mac/office/2008/main" xmlns=""/>
                           </a:ext>
                         </a:extLst>
                       </wps:spPr>
@@ -4184,16 +4309,7 @@
                                 <w:sz w:val="20"/>
                                 <w:szCs w:val="20"/>
                               </w:rPr>
-                              <w:t>&lt;</w:t>
-                            </w:r>
-                            <w:r>
-                              <w:rPr>
-                                <w:rFonts w:ascii="Monaco" w:eastAsia="Verdana" w:hAnsi="Monaco" w:cs="Verdana"/>
-                                <w:color w:val="455A64"/>
-                                <w:sz w:val="20"/>
-                                <w:szCs w:val="20"/>
-                              </w:rPr>
-                              <w:t>script&gt;</w:t>
+                              <w:t>&lt;script&gt;</w:t>
                             </w:r>
                             <w:r>
                               <w:rPr>
@@ -4260,7 +4376,7 @@
               </wp:anchor>
             </w:drawing>
           </mc:Choice>
-          <mc:Fallback>
+          <mc:Fallback xmlns:mv="urn:schemas-microsoft-com:mac:vml" xmlns:mo="http://schemas.microsoft.com/office/mac/office/2008/main">
             <w:pict>
               <v:shape id="Text Box 30" o:spid="_x0000_s1028" type="#_x0000_t202" style="position:absolute;left:0;text-align:left;margin-left:0;margin-top:0;width:482.95pt;height:140.9pt;z-index:251660288;visibility:visible;mso-wrap-style:none;mso-wrap-distance-left:9pt;mso-wrap-distance-top:0;mso-wrap-distance-right:9pt;mso-wrap-distance-bottom:0;mso-position-horizontal:absolute;mso-position-horizontal-relative:text;mso-position-vertical:absolute;mso-position-vertical-relative:text;v-text-anchor:top" o:gfxdata="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" fillcolor="white [3201]" strokecolor="black [3213]" strokeweight="1pt">
                 <v:shadow on="t" color="black" opacity="26214f" origin=",-.5" offset="0,3pt"/>
@@ -4409,8 +4525,8 @@
         </w:rPr>
         <w:t>Here are some examples:</w:t>
       </w:r>
-      <w:bookmarkStart w:id="5" w:name="h.30vvplszhrit"/>
-      <w:bookmarkEnd w:id="5"/>
+      <w:bookmarkStart w:id="7" w:name="h.30vvplszhrit"/>
+      <w:bookmarkEnd w:id="7"/>
     </w:p>
     <w:p>
       <w:pPr>
@@ -4477,6 +4593,7 @@
           <w:highlight w:val="white"/>
           <w:u w:val="single"/>
         </w:rPr>
+        <w:lastRenderedPageBreak/>
         <w:t>Incorrect</w:t>
       </w:r>
     </w:p>
@@ -4496,7 +4613,7 @@
       <w:r>
         <w:rPr>
           <w:noProof/>
-          <w:lang w:val="en-US"/>
+          <w:lang w:eastAsia="en-IN"/>
         </w:rPr>
         <mc:AlternateContent>
           <mc:Choice Requires="wps">
@@ -4540,7 +4657,7 @@
                         </a:effectLst>
                         <a:extLst>
                           <a:ext uri="{C572A759-6A51-4108-AA02-DFA0A04FC94B}">
-                            <ma14:wrappingTextBoxFlag xmlns:ma14="http://schemas.microsoft.com/office/mac/drawingml/2011/main"/>
+                            <ma14:wrappingTextBoxFlag xmlns:ma14="http://schemas.microsoft.com/office/mac/drawingml/2011/main" xmlns:w="http://schemas.openxmlformats.org/wordprocessingml/2006/main" xmlns:w10="urn:schemas-microsoft-com:office:word" xmlns:v="urn:schemas-microsoft-com:vml" xmlns:o="urn:schemas-microsoft-com:office:office" xmlns:mv="urn:schemas-microsoft-com:mac:vml" xmlns:mo="http://schemas.microsoft.com/office/mac/office/2008/main" xmlns=""/>
                           </a:ext>
                         </a:extLst>
                       </wps:spPr>
@@ -4577,16 +4694,7 @@
                                 <w:sz w:val="20"/>
                                 <w:szCs w:val="20"/>
                               </w:rPr>
-                              <w:t>&lt;</w:t>
-                            </w:r>
-                            <w:r>
-                              <w:rPr>
-                                <w:rFonts w:ascii="Monaco" w:eastAsia="Verdana" w:hAnsi="Monaco" w:cs="Verdana"/>
-                                <w:color w:val="455A64"/>
-                                <w:sz w:val="20"/>
-                                <w:szCs w:val="20"/>
-                              </w:rPr>
-                              <w:t>body&gt;</w:t>
+                              <w:t>&lt;body&gt;</w:t>
                             </w:r>
                             <w:r>
                               <w:rPr>
@@ -4693,7 +4801,7 @@
               </wp:anchor>
             </w:drawing>
           </mc:Choice>
-          <mc:Fallback>
+          <mc:Fallback xmlns:mv="urn:schemas-microsoft-com:mac:vml" xmlns:mo="http://schemas.microsoft.com/office/mac/office/2008/main">
             <w:pict>
               <v:shape id="Text Box 32" o:spid="_x0000_s1029" type="#_x0000_t202" style="position:absolute;margin-left:1.4pt;margin-top:11.55pt;width:482.95pt;height:213.35pt;z-index:251661312;visibility:visible;mso-wrap-style:none;mso-wrap-distance-left:9pt;mso-wrap-distance-top:0;mso-wrap-distance-right:9pt;mso-wrap-distance-bottom:0;mso-position-horizontal:absolute;mso-position-horizontal-relative:text;mso-position-vertical:absolute;mso-position-vertical-relative:text;v-text-anchor:top" o:gfxdata="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" fillcolor="white [3201]" strokecolor="black [3213]" strokeweight="1pt">
                 <v:shadow on="t" color="black" opacity="26214f" origin=",-.5" offset="0,3pt"/>
@@ -4916,7 +5024,7 @@
       <w:r>
         <w:rPr>
           <w:noProof/>
-          <w:lang w:val="en-US"/>
+          <w:lang w:eastAsia="en-IN"/>
         </w:rPr>
         <mc:AlternateContent>
           <mc:Choice Requires="wps">
@@ -4960,10 +5068,10 @@
                         </a:effectLst>
                         <a:extLst>
                           <a:ext uri="{FAA26D3D-D897-4be2-8F04-BA451C77F1D7}">
-                            <ma14:placeholderFlag xmlns:ma14="http://schemas.microsoft.com/office/mac/drawingml/2011/main"/>
+                            <ma14:placeholderFlag xmlns:ma14="http://schemas.microsoft.com/office/mac/drawingml/2011/main" xmlns:w="http://schemas.openxmlformats.org/wordprocessingml/2006/main" xmlns:w10="urn:schemas-microsoft-com:office:word" xmlns:v="urn:schemas-microsoft-com:vml" xmlns:o="urn:schemas-microsoft-com:office:office" xmlns:mv="urn:schemas-microsoft-com:mac:vml" xmlns:mo="http://schemas.microsoft.com/office/mac/office/2008/main" xmlns=""/>
                           </a:ext>
                           <a:ext uri="{C572A759-6A51-4108-AA02-DFA0A04FC94B}">
-                            <ma14:wrappingTextBoxFlag xmlns:ma14="http://schemas.microsoft.com/office/mac/drawingml/2011/main"/>
+                            <ma14:wrappingTextBoxFlag xmlns:ma14="http://schemas.microsoft.com/office/mac/drawingml/2011/main" xmlns:w="http://schemas.openxmlformats.org/wordprocessingml/2006/main" xmlns:w10="urn:schemas-microsoft-com:office:word" xmlns:v="urn:schemas-microsoft-com:vml" xmlns:o="urn:schemas-microsoft-com:office:office" xmlns:mv="urn:schemas-microsoft-com:mac:vml" xmlns:mo="http://schemas.microsoft.com/office/mac/office/2008/main" xmlns=""/>
                           </a:ext>
                         </a:extLst>
                       </wps:spPr>
@@ -5000,16 +5108,7 @@
                                 <w:sz w:val="20"/>
                                 <w:szCs w:val="20"/>
                               </w:rPr>
-                              <w:t>&lt;</w:t>
-                            </w:r>
-                            <w:r>
-                              <w:rPr>
-                                <w:rFonts w:ascii="Monaco" w:eastAsia="Verdana" w:hAnsi="Monaco" w:cs="Verdana"/>
-                                <w:color w:val="455A64"/>
-                                <w:sz w:val="20"/>
-                                <w:szCs w:val="20"/>
-                              </w:rPr>
-                              <w:t>body&gt;</w:t>
+                              <w:t>&lt;body&gt;</w:t>
                             </w:r>
                             <w:r>
                               <w:rPr>
@@ -5122,7 +5221,7 @@
               </wp:anchor>
             </w:drawing>
           </mc:Choice>
-          <mc:Fallback>
+          <mc:Fallback xmlns:mv="urn:schemas-microsoft-com:mac:vml" xmlns:mo="http://schemas.microsoft.com/office/mac/office/2008/main">
             <w:pict>
               <v:shape id="Text Box 33" o:spid="_x0000_s1030" type="#_x0000_t202" style="position:absolute;margin-left:.4pt;margin-top:2.1pt;width:482.95pt;height:206.15pt;z-index:251662336;visibility:visible;mso-wrap-style:none;mso-width-percent:0;mso-height-percent:0;mso-wrap-distance-left:9pt;mso-wrap-distance-top:0;mso-wrap-distance-right:9pt;mso-wrap-distance-bottom:0;mso-position-horizontal:absolute;mso-position-horizontal-relative:text;mso-position-vertical:absolute;mso-position-vertical-relative:text;mso-width-percent:0;mso-height-percent:0;mso-width-relative:margin;mso-height-relative:margin;v-text-anchor:top" o:gfxdata="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" fillcolor="white [3201]" strokecolor="black [3213]" strokeweight="1pt">
                 <v:shadow on="t" color="black" opacity="26214f" origin=",-.5" offset="0,3pt"/>
@@ -5381,16 +5480,16 @@
           <w:numId w:val="15"/>
         </w:numPr>
       </w:pPr>
-      <w:bookmarkStart w:id="6" w:name="_Toc423345555"/>
-      <w:bookmarkStart w:id="7" w:name="_Toc424562389"/>
-      <w:bookmarkStart w:id="8" w:name="_Toc334805134"/>
-      <w:bookmarkEnd w:id="6"/>
+      <w:bookmarkStart w:id="8" w:name="_Toc423345555"/>
+      <w:bookmarkStart w:id="9" w:name="_Toc424562389"/>
+      <w:bookmarkStart w:id="10" w:name="_Toc334805134"/>
+      <w:bookmarkEnd w:id="8"/>
       <w:r>
         <w:lastRenderedPageBreak/>
         <w:t>Creating vizLayer for Home Page</w:t>
       </w:r>
-      <w:bookmarkEnd w:id="7"/>
-      <w:bookmarkEnd w:id="8"/>
+      <w:bookmarkEnd w:id="9"/>
+      <w:bookmarkEnd w:id="10"/>
       <w:r>
         <w:t xml:space="preserve"> </w:t>
       </w:r>
@@ -5410,7 +5509,7 @@
       <w:r>
         <w:rPr>
           <w:noProof/>
-          <w:lang w:val="en-US"/>
+          <w:lang w:eastAsia="en-IN"/>
         </w:rPr>
         <mc:AlternateContent>
           <mc:Choice Requires="wps">
@@ -5454,7 +5553,7 @@
                         </a:effectLst>
                         <a:extLst>
                           <a:ext uri="{C572A759-6A51-4108-AA02-DFA0A04FC94B}">
-                            <ma14:wrappingTextBoxFlag xmlns:ma14="http://schemas.microsoft.com/office/mac/drawingml/2011/main"/>
+                            <ma14:wrappingTextBoxFlag xmlns:ma14="http://schemas.microsoft.com/office/mac/drawingml/2011/main" xmlns:w="http://schemas.openxmlformats.org/wordprocessingml/2006/main" xmlns:w10="urn:schemas-microsoft-com:office:word" xmlns:v="urn:schemas-microsoft-com:vml" xmlns:o="urn:schemas-microsoft-com:office:office" xmlns:mv="urn:schemas-microsoft-com:mac:vml" xmlns:mo="http://schemas.microsoft.com/office/mac/office/2008/main" xmlns=""/>
                           </a:ext>
                         </a:extLst>
                       </wps:spPr>
@@ -5494,16 +5593,7 @@
                                 <w:sz w:val="20"/>
                                 <w:szCs w:val="20"/>
                               </w:rPr>
-                              <w:t>&lt;</w:t>
-                            </w:r>
-                            <w:r>
-                              <w:rPr>
-                                <w:rFonts w:ascii="Monaco" w:eastAsia="Courier New" w:hAnsi="Monaco" w:cs="Courier New"/>
-                                <w:color w:val="333333"/>
-                                <w:sz w:val="20"/>
-                                <w:szCs w:val="20"/>
-                              </w:rPr>
-                              <w:t>script&gt;</w:t>
+                              <w:t>&lt;script&gt;</w:t>
                             </w:r>
                             <w:r>
                               <w:rPr>
@@ -5853,7 +5943,7 @@
               </wp:anchor>
             </w:drawing>
           </mc:Choice>
-          <mc:Fallback>
+          <mc:Fallback xmlns:mv="urn:schemas-microsoft-com:mac:vml" xmlns:mo="http://schemas.microsoft.com/office/mac/office/2008/main">
             <w:pict>
               <v:shape id="Text Box 37" o:spid="_x0000_s1031" type="#_x0000_t202" style="position:absolute;margin-left:.35pt;margin-top:22.15pt;width:482.95pt;height:278pt;z-index:251663360;visibility:visible;mso-wrap-style:none;mso-width-percent:0;mso-height-percent:0;mso-wrap-distance-left:9pt;mso-wrap-distance-top:0;mso-wrap-distance-right:9pt;mso-wrap-distance-bottom:0;mso-position-horizontal:absolute;mso-position-horizontal-relative:text;mso-position-vertical:absolute;mso-position-vertical-relative:text;mso-width-percent:0;mso-height-percent:0;mso-width-relative:page;mso-height-relative:page;v-text-anchor:top" o:gfxdata="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" fillcolor="white [3201]" strokecolor="black [3213]" strokeweight="1pt">
                 <v:shadow on="t" color="black" opacity="26214f" origin=",-.5" offset="0,3pt"/>
@@ -6408,15 +6498,15 @@
           <w:numId w:val="15"/>
         </w:numPr>
       </w:pPr>
-      <w:bookmarkStart w:id="9" w:name="_Toc423345556"/>
-      <w:bookmarkStart w:id="10" w:name="_Toc424562390"/>
-      <w:bookmarkStart w:id="11" w:name="_Toc334805135"/>
-      <w:bookmarkEnd w:id="9"/>
+      <w:bookmarkStart w:id="11" w:name="_Toc423345556"/>
+      <w:bookmarkStart w:id="12" w:name="_Toc424562390"/>
+      <w:bookmarkStart w:id="13" w:name="_Toc334805135"/>
+      <w:bookmarkEnd w:id="11"/>
       <w:r>
         <w:t>Creating vizLayer for Category Page</w:t>
       </w:r>
-      <w:bookmarkEnd w:id="10"/>
-      <w:bookmarkEnd w:id="11"/>
+      <w:bookmarkEnd w:id="12"/>
+      <w:bookmarkEnd w:id="13"/>
     </w:p>
     <w:p>
       <w:pPr>
@@ -6515,7 +6605,7 @@
         <w:t>s in detail, as in this example (Please see next page)</w:t>
       </w:r>
     </w:p>
-    <w:bookmarkStart w:id="12" w:name="_Toc334805136"/>
+    <w:bookmarkStart w:id="14" w:name="_Toc334805136"/>
     <w:p>
       <w:pPr>
         <w:pStyle w:val="Heading3"/>
@@ -6527,6 +6617,7 @@
       <w:r>
         <w:rPr>
           <w:noProof/>
+          <w:lang w:val="en-IN" w:eastAsia="en-IN"/>
         </w:rPr>
         <w:lastRenderedPageBreak/>
         <mc:AlternateContent>
@@ -6571,7 +6662,7 @@
                         </a:effectLst>
                         <a:extLst>
                           <a:ext uri="{C572A759-6A51-4108-AA02-DFA0A04FC94B}">
-                            <ma14:wrappingTextBoxFlag xmlns:ma14="http://schemas.microsoft.com/office/mac/drawingml/2011/main"/>
+                            <ma14:wrappingTextBoxFlag xmlns:ma14="http://schemas.microsoft.com/office/mac/drawingml/2011/main" xmlns:w="http://schemas.openxmlformats.org/wordprocessingml/2006/main" xmlns:w10="urn:schemas-microsoft-com:office:word" xmlns:v="urn:schemas-microsoft-com:vml" xmlns:o="urn:schemas-microsoft-com:office:office" xmlns:mv="urn:schemas-microsoft-com:mac:vml" xmlns:mo="http://schemas.microsoft.com/office/mac/office/2008/main" xmlns=""/>
                           </a:ext>
                         </a:extLst>
                       </wps:spPr>
@@ -6608,16 +6699,7 @@
                                 <w:sz w:val="20"/>
                                 <w:szCs w:val="20"/>
                               </w:rPr>
-                              <w:t>&lt;</w:t>
-                            </w:r>
-                            <w:r>
-                              <w:rPr>
-                                <w:rFonts w:ascii="Monaco" w:eastAsia="Courier New" w:hAnsi="Monaco" w:cs="Courier New"/>
-                                <w:color w:val="333333"/>
-                                <w:sz w:val="20"/>
-                                <w:szCs w:val="20"/>
-                              </w:rPr>
-                              <w:t>script&gt;</w:t>
+                              <w:t>&lt;script&gt;</w:t>
                             </w:r>
                           </w:p>
                           <w:p>
@@ -7012,7 +7094,7 @@
               </wp:anchor>
             </w:drawing>
           </mc:Choice>
-          <mc:Fallback>
+          <mc:Fallback xmlns:mv="urn:schemas-microsoft-com:mac:vml" xmlns:mo="http://schemas.microsoft.com/office/mac/office/2008/main">
             <w:pict>
               <v:shape id="Text Box 38" o:spid="_x0000_s1032" type="#_x0000_t202" style="position:absolute;left:0;text-align:left;margin-left:3.9pt;margin-top:1.15pt;width:455.5pt;height:231.85pt;z-index:251664384;visibility:visible;mso-wrap-style:square;mso-wrap-distance-left:9pt;mso-wrap-distance-top:28.35pt;mso-wrap-distance-right:9pt;mso-wrap-distance-bottom:28.35pt;mso-position-horizontal:absolute;mso-position-horizontal-relative:text;mso-position-vertical:absolute;mso-position-vertical-relative:text;v-text-anchor:top" o:gfxdata="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" fillcolor="white [3201]" strokecolor="black [3213]" strokeweight="1pt">
                 <v:shadow on="t" color="black" opacity="26214f" origin=",-.5" offset="0,3pt"/>
@@ -7601,14 +7683,14 @@
           </mc:Fallback>
         </mc:AlternateContent>
       </w:r>
-      <w:bookmarkStart w:id="13" w:name="_Toc423345557"/>
-      <w:bookmarkStart w:id="14" w:name="_Toc424562391"/>
-      <w:bookmarkEnd w:id="13"/>
+      <w:bookmarkStart w:id="15" w:name="_Toc423345557"/>
+      <w:bookmarkStart w:id="16" w:name="_Toc424562391"/>
+      <w:bookmarkEnd w:id="15"/>
       <w:r>
         <w:t>Creating vizLayer for Search Page</w:t>
       </w:r>
-      <w:bookmarkEnd w:id="12"/>
       <w:bookmarkEnd w:id="14"/>
+      <w:bookmarkEnd w:id="16"/>
     </w:p>
     <w:p>
       <w:pPr>
@@ -7721,7 +7803,7 @@
         <w:rPr>
           <w:rFonts w:ascii="Monaco" w:hAnsi="Monaco"/>
           <w:noProof/>
-          <w:lang w:val="en-US"/>
+          <w:lang w:eastAsia="en-IN"/>
         </w:rPr>
         <mc:AlternateContent>
           <mc:Choice Requires="wps">
@@ -7757,7 +7839,7 @@
                         </a:effectLst>
                         <a:extLst>
                           <a:ext uri="{C572A759-6A51-4108-AA02-DFA0A04FC94B}">
-                            <ma14:wrappingTextBoxFlag xmlns:ma14="http://schemas.microsoft.com/office/mac/drawingml/2011/main"/>
+                            <ma14:wrappingTextBoxFlag xmlns:ma14="http://schemas.microsoft.com/office/mac/drawingml/2011/main" xmlns:w="http://schemas.openxmlformats.org/wordprocessingml/2006/main" xmlns:w10="urn:schemas-microsoft-com:office:word" xmlns:v="urn:schemas-microsoft-com:vml" xmlns:o="urn:schemas-microsoft-com:office:office" xmlns:mv="urn:schemas-microsoft-com:mac:vml" xmlns:mo="http://schemas.microsoft.com/office/mac/office/2008/main" xmlns=""/>
                           </a:ext>
                         </a:extLst>
                       </wps:spPr>
@@ -7794,16 +7876,7 @@
                                 <w:sz w:val="20"/>
                                 <w:szCs w:val="20"/>
                               </w:rPr>
-                              <w:t>&lt;</w:t>
-                            </w:r>
-                            <w:r>
-                              <w:rPr>
-                                <w:rFonts w:ascii="Monaco" w:eastAsia="Courier New" w:hAnsi="Monaco" w:cs="Courier New"/>
-                                <w:color w:val="333333"/>
-                                <w:sz w:val="20"/>
-                                <w:szCs w:val="20"/>
-                              </w:rPr>
-                              <w:t>script&gt;</w:t>
+                              <w:t>&lt;script&gt;</w:t>
                             </w:r>
                           </w:p>
                           <w:p>
@@ -8191,7 +8264,7 @@
               </wp:inline>
             </w:drawing>
           </mc:Choice>
-          <mc:Fallback>
+          <mc:Fallback xmlns:mv="urn:schemas-microsoft-com:mac:vml" xmlns:mo="http://schemas.microsoft.com/office/mac/office/2008/main">
             <w:pict>
               <v:shape id="Text Box 39" o:spid="_x0000_s1033" type="#_x0000_t202" style="width:455.5pt;height:253.35pt;visibility:visible;mso-wrap-style:none;mso-left-percent:-10001;mso-top-percent:-10001;mso-position-horizontal:absolute;mso-position-horizontal-relative:char;mso-position-vertical:absolute;mso-position-vertical-relative:line;mso-left-percent:-10001;mso-top-percent:-10001;v-text-anchor:top" o:gfxdata="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" fillcolor="white [3201]" strokecolor="black [3213]" strokeweight="1pt">
                 <v:shadow on="t" color="black" opacity="26214f" origin=",-.5" offset="0,3pt"/>
@@ -8817,12 +8890,11 @@
           <w:numId w:val="15"/>
         </w:numPr>
       </w:pPr>
-      <w:bookmarkStart w:id="15" w:name="_Toc334805137"/>
-      <w:r>
-        <w:lastRenderedPageBreak/>
+      <w:bookmarkStart w:id="17" w:name="_Toc334805137"/>
+      <w:r>
         <w:t>Creating vizLayer for Product Page:</w:t>
       </w:r>
-      <w:bookmarkEnd w:id="15"/>
+      <w:bookmarkEnd w:id="17"/>
     </w:p>
     <w:p>
       <w:pPr>
@@ -8881,6 +8953,7 @@
           <w:sz w:val="24"/>
           <w:szCs w:val="24"/>
         </w:rPr>
+        <w:lastRenderedPageBreak/>
         <w:t xml:space="preserve">To retarget the user with the product/category that he is interested, pass the product identifier, </w:t>
       </w:r>
       <w:r>
@@ -8950,7 +9023,7 @@
         <w:rPr>
           <w:rFonts w:ascii="Monaco" w:hAnsi="Monaco"/>
           <w:noProof/>
-          <w:lang w:val="en-US"/>
+          <w:lang w:eastAsia="en-IN"/>
         </w:rPr>
         <mc:AlternateContent>
           <mc:Choice Requires="wps">
@@ -8986,7 +9059,7 @@
                         </a:effectLst>
                         <a:extLst>
                           <a:ext uri="{C572A759-6A51-4108-AA02-DFA0A04FC94B}">
-                            <ma14:wrappingTextBoxFlag xmlns:ma14="http://schemas.microsoft.com/office/mac/drawingml/2011/main"/>
+                            <ma14:wrappingTextBoxFlag xmlns:ma14="http://schemas.microsoft.com/office/mac/drawingml/2011/main" xmlns:w="http://schemas.openxmlformats.org/wordprocessingml/2006/main" xmlns:w10="urn:schemas-microsoft-com:office:word" xmlns:v="urn:schemas-microsoft-com:vml" xmlns:o="urn:schemas-microsoft-com:office:office" xmlns:mv="urn:schemas-microsoft-com:mac:vml" xmlns:mo="http://schemas.microsoft.com/office/mac/office/2008/main" xmlns=""/>
                           </a:ext>
                         </a:extLst>
                       </wps:spPr>
@@ -9024,16 +9097,7 @@
                                 <w:sz w:val="20"/>
                                 <w:szCs w:val="20"/>
                               </w:rPr>
-                              <w:t>&lt;</w:t>
-                            </w:r>
-                            <w:r>
-                              <w:rPr>
-                                <w:rFonts w:ascii="Monaco" w:eastAsia="Courier New" w:hAnsi="Monaco" w:cs="Courier New"/>
-                                <w:color w:val="333333"/>
-                                <w:sz w:val="20"/>
-                                <w:szCs w:val="20"/>
-                              </w:rPr>
-                              <w:t>script&gt;</w:t>
+                              <w:t>&lt;script&gt;</w:t>
                             </w:r>
                             <w:r>
                               <w:rPr>
@@ -9986,7 +10050,7 @@
               </wp:inline>
             </w:drawing>
           </mc:Choice>
-          <mc:Fallback>
+          <mc:Fallback xmlns:mv="urn:schemas-microsoft-com:mac:vml" xmlns:mo="http://schemas.microsoft.com/office/mac/office/2008/main">
             <w:pict>
               <v:shape id="Text Box 50" o:spid="_x0000_s1034" type="#_x0000_t202" style="width:453.5pt;height:495.75pt;visibility:visible;mso-wrap-style:none;mso-left-percent:-10001;mso-top-percent:-10001;mso-position-horizontal:absolute;mso-position-horizontal-relative:char;mso-position-vertical:absolute;mso-position-vertical-relative:line;mso-left-percent:-10001;mso-top-percent:-10001;v-text-anchor:top" o:gfxdata="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" fillcolor="white [3201]" strokecolor="black [3213]" strokeweight="1pt">
                 <v:shadow on="t" color="black" opacity="26214f" origin=",-.5" offset="0,3pt"/>
@@ -11752,14 +11816,14 @@
           <w:numId w:val="15"/>
         </w:numPr>
       </w:pPr>
-      <w:bookmarkStart w:id="16" w:name="_Toc424562392"/>
-      <w:bookmarkStart w:id="17" w:name="_Toc334805138"/>
+      <w:bookmarkStart w:id="18" w:name="_Toc424562392"/>
+      <w:bookmarkStart w:id="19" w:name="_Toc334805138"/>
       <w:r>
         <w:lastRenderedPageBreak/>
         <w:t>Creating vizLayer for Shopping Cart Page</w:t>
       </w:r>
-      <w:bookmarkEnd w:id="16"/>
-      <w:bookmarkEnd w:id="17"/>
+      <w:bookmarkEnd w:id="18"/>
+      <w:bookmarkEnd w:id="19"/>
     </w:p>
     <w:p>
       <w:pPr>
@@ -11798,8 +11862,6 @@
         </w:rPr>
         <w:t>type</w:t>
       </w:r>
-      <w:bookmarkStart w:id="18" w:name="_GoBack"/>
-      <w:bookmarkEnd w:id="18"/>
     </w:p>
     <w:p>
       <w:pPr>
@@ -11817,7 +11879,7 @@
           <w:noProof/>
           <w:sz w:val="20"/>
           <w:szCs w:val="20"/>
-          <w:lang w:val="en-US"/>
+          <w:lang w:eastAsia="en-IN"/>
         </w:rPr>
         <mc:AlternateContent>
           <mc:Choice Requires="wps">
@@ -11861,7 +11923,7 @@
                         </a:effectLst>
                         <a:extLst>
                           <a:ext uri="{C572A759-6A51-4108-AA02-DFA0A04FC94B}">
-                            <ma14:wrappingTextBoxFlag xmlns:ma14="http://schemas.microsoft.com/office/mac/drawingml/2011/main"/>
+                            <ma14:wrappingTextBoxFlag xmlns:ma14="http://schemas.microsoft.com/office/mac/drawingml/2011/main" xmlns:w="http://schemas.openxmlformats.org/wordprocessingml/2006/main" xmlns:w10="urn:schemas-microsoft-com:office:word" xmlns:v="urn:schemas-microsoft-com:vml" xmlns:o="urn:schemas-microsoft-com:office:office" xmlns:mv="urn:schemas-microsoft-com:mac:vml" xmlns:mo="http://schemas.microsoft.com/office/mac/office/2008/main" xmlns=""/>
                           </a:ext>
                         </a:extLst>
                       </wps:spPr>
@@ -11899,16 +11961,7 @@
                                 <w:sz w:val="20"/>
                                 <w:szCs w:val="20"/>
                               </w:rPr>
-                              <w:t>&lt;</w:t>
-                            </w:r>
-                            <w:r>
-                              <w:rPr>
-                                <w:rFonts w:ascii="Monaco" w:eastAsia="Courier New" w:hAnsi="Monaco" w:cs="Courier New"/>
-                                <w:color w:val="333333"/>
-                                <w:sz w:val="20"/>
-                                <w:szCs w:val="20"/>
-                              </w:rPr>
-                              <w:t>script&gt;</w:t>
+                              <w:t>&lt;script&gt;</w:t>
                             </w:r>
                             <w:r>
                               <w:rPr>
@@ -12672,7 +12725,7 @@
               </wp:anchor>
             </w:drawing>
           </mc:Choice>
-          <mc:Fallback>
+          <mc:Fallback xmlns:mv="urn:schemas-microsoft-com:mac:vml" xmlns:mo="http://schemas.microsoft.com/office/mac/office/2008/main">
             <w:pict>
               <v:shape id="Text Box 52" o:spid="_x0000_s1035" type="#_x0000_t202" style="position:absolute;margin-left:-2.05pt;margin-top:60.25pt;width:482.95pt;height:426.8pt;z-index:251666432;visibility:visible;mso-wrap-style:none;mso-width-percent:0;mso-height-percent:0;mso-wrap-distance-left:9pt;mso-wrap-distance-top:0;mso-wrap-distance-right:9pt;mso-wrap-distance-bottom:0;mso-position-horizontal:absolute;mso-position-horizontal-relative:text;mso-position-vertical:absolute;mso-position-vertical-relative:text;mso-width-percent:0;mso-height-percent:0;mso-width-relative:page;mso-height-relative:page;v-text-anchor:top" o:gfxdata="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" fillcolor="white [3201]" strokecolor="black [3213]" strokeweight="1pt">
                 <v:shadow on="t" color="black" opacity="26214f" origin=",-.5" offset="0,3pt"/>
@@ -13680,13 +13733,13 @@
           <w:numId w:val="15"/>
         </w:numPr>
       </w:pPr>
-      <w:bookmarkStart w:id="19" w:name="_Toc424562393"/>
-      <w:bookmarkStart w:id="20" w:name="_Toc334805139"/>
+      <w:bookmarkStart w:id="20" w:name="_Toc424562393"/>
+      <w:bookmarkStart w:id="21" w:name="_Toc334805139"/>
       <w:r>
         <w:t>Creating vizLayer for Checkout Page</w:t>
       </w:r>
-      <w:bookmarkEnd w:id="19"/>
       <w:bookmarkEnd w:id="20"/>
+      <w:bookmarkEnd w:id="21"/>
     </w:p>
     <w:p>
       <w:pPr>
@@ -13792,15 +13845,15 @@
           <w:numId w:val="15"/>
         </w:numPr>
       </w:pPr>
-      <w:bookmarkStart w:id="21" w:name="_Toc423345560"/>
-      <w:bookmarkStart w:id="22" w:name="_Toc424562394"/>
-      <w:bookmarkStart w:id="23" w:name="_Toc334805140"/>
-      <w:bookmarkEnd w:id="21"/>
+      <w:bookmarkStart w:id="22" w:name="_Toc423345560"/>
+      <w:bookmarkStart w:id="23" w:name="_Toc424562394"/>
+      <w:bookmarkStart w:id="24" w:name="_Toc334805140"/>
+      <w:bookmarkEnd w:id="22"/>
       <w:r>
         <w:t>Creating vizLayer for Thank you (conversion) Page:</w:t>
       </w:r>
-      <w:bookmarkEnd w:id="22"/>
       <w:bookmarkEnd w:id="23"/>
+      <w:bookmarkEnd w:id="24"/>
     </w:p>
     <w:p>
       <w:pPr>
@@ -13859,7 +13912,6 @@
           <w:sz w:val="24"/>
           <w:szCs w:val="24"/>
         </w:rPr>
-        <w:lastRenderedPageBreak/>
         <w:t xml:space="preserve">To track user conversion behavior and retarget him effectively by optimizing with what he intends to buy and what not, pass the product identifier, </w:t>
       </w:r>
       <w:r>
@@ -13926,6 +13978,7 @@
         <w:rPr>
           <w:rFonts w:ascii="Monaco" w:hAnsi="Monaco"/>
           <w:noProof/>
+          <w:lang w:val="en-IN" w:eastAsia="en-IN"/>
         </w:rPr>
         <mc:AlternateContent>
           <mc:Choice Requires="wps">
@@ -13961,7 +14014,7 @@
                         </a:effectLst>
                         <a:extLst>
                           <a:ext uri="{C572A759-6A51-4108-AA02-DFA0A04FC94B}">
-                            <ma14:wrappingTextBoxFlag xmlns:ma14="http://schemas.microsoft.com/office/mac/drawingml/2011/main"/>
+                            <ma14:wrappingTextBoxFlag xmlns:ma14="http://schemas.microsoft.com/office/mac/drawingml/2011/main" xmlns:w="http://schemas.openxmlformats.org/wordprocessingml/2006/main" xmlns:w10="urn:schemas-microsoft-com:office:word" xmlns:v="urn:schemas-microsoft-com:vml" xmlns:o="urn:schemas-microsoft-com:office:office" xmlns:mv="urn:schemas-microsoft-com:mac:vml" xmlns:mo="http://schemas.microsoft.com/office/mac/office/2008/main" xmlns=""/>
                           </a:ext>
                         </a:extLst>
                       </wps:spPr>
@@ -13999,16 +14052,7 @@
                                 <w:sz w:val="20"/>
                                 <w:szCs w:val="20"/>
                               </w:rPr>
-                              <w:t>&lt;</w:t>
-                            </w:r>
-                            <w:r>
-                              <w:rPr>
-                                <w:rFonts w:ascii="Monaco" w:eastAsia="Courier New" w:hAnsi="Monaco" w:cs="Courier New"/>
-                                <w:color w:val="333333"/>
-                                <w:sz w:val="20"/>
-                                <w:szCs w:val="20"/>
-                              </w:rPr>
-                              <w:t>script&gt;</w:t>
+                              <w:t>&lt;script&gt;</w:t>
                             </w:r>
                             <w:r>
                               <w:rPr>
@@ -14950,7 +14994,7 @@
               </wp:inline>
             </w:drawing>
           </mc:Choice>
-          <mc:Fallback>
+          <mc:Fallback xmlns:mv="urn:schemas-microsoft-com:mac:vml" xmlns:mo="http://schemas.microsoft.com/office/mac/office/2008/main">
             <w:pict>
               <v:shape id="Text Box 54" o:spid="_x0000_s1036" type="#_x0000_t202" style="width:467.5pt;height:518.85pt;visibility:visible;mso-wrap-style:square;mso-left-percent:-10001;mso-top-percent:-10001;mso-position-horizontal:absolute;mso-position-horizontal-relative:char;mso-position-vertical:absolute;mso-position-vertical-relative:line;mso-left-percent:-10001;mso-top-percent:-10001;v-text-anchor:top" o:gfxdata="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" fillcolor="white [3201]" strokecolor="black [3213]" strokeweight="1pt">
                 <v:shadow on="t" color="black" opacity="26214f" origin=",-.5" offset="0,3pt"/>
@@ -16174,14 +16218,14 @@
           <w:numId w:val="26"/>
         </w:numPr>
       </w:pPr>
-      <w:bookmarkStart w:id="24" w:name="_Toc334799652"/>
-      <w:bookmarkStart w:id="25" w:name="_Toc334805141"/>
+      <w:bookmarkStart w:id="25" w:name="_Toc334799652"/>
+      <w:bookmarkStart w:id="26" w:name="_Toc334805141"/>
       <w:r>
         <w:lastRenderedPageBreak/>
         <w:t>TECHNICAL INTEGRATION – BROWSER NOTIFICATION DELIVERY</w:t>
       </w:r>
-      <w:bookmarkEnd w:id="24"/>
       <w:bookmarkEnd w:id="25"/>
+      <w:bookmarkEnd w:id="26"/>
     </w:p>
     <w:p>
       <w:pPr>
@@ -16291,7 +16335,7 @@
       <w:r>
         <w:rPr>
           <w:noProof/>
-          <w:lang w:val="en-US"/>
+          <w:lang w:eastAsia="en-IN"/>
         </w:rPr>
         <mc:AlternateContent>
           <mc:Choice Requires="wps">
@@ -16373,7 +16417,7 @@
               </wp:anchor>
             </w:drawing>
           </mc:Choice>
-          <mc:Fallback>
+          <mc:Fallback xmlns:mv="urn:schemas-microsoft-com:mac:vml" xmlns:mo="http://schemas.microsoft.com/office/mac/office/2008/main">
             <w:pict>
               <v:rect id="Rectangle 1" o:spid="_x0000_s1026" style="position:absolute;margin-left:-3.5pt;margin-top:10.45pt;width:486.45pt;height:63.7pt;z-index:251668480;visibility:visible;mso-wrap-style:square;mso-height-percent:0;mso-wrap-distance-left:9pt;mso-wrap-distance-top:0;mso-wrap-distance-right:9pt;mso-wrap-distance-bottom:0;mso-position-horizontal:absolute;mso-position-horizontal-relative:text;mso-position-vertical:absolute;mso-position-vertical-relative:text;mso-height-percent:0;mso-height-relative:margin;v-text-anchor:middle" o:gfxdata="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" filled="f" strokecolor="black [3213]" strokeweight="1pt">
                 <v:shadow on="t" color="black" opacity="26214f" origin="-.5,.5" offset=".74836mm,-.74836mm"/>
@@ -16515,7 +16559,7 @@
       <w:r>
         <w:rPr>
           <w:noProof/>
-          <w:lang w:val="en-US"/>
+          <w:lang w:eastAsia="en-IN"/>
         </w:rPr>
         <mc:AlternateContent>
           <mc:Choice Requires="wps">
@@ -16597,7 +16641,7 @@
               </wp:anchor>
             </w:drawing>
           </mc:Choice>
-          <mc:Fallback>
+          <mc:Fallback xmlns:mv="urn:schemas-microsoft-com:mac:vml" xmlns:mo="http://schemas.microsoft.com/office/mac/office/2008/main">
             <w:pict>
               <v:rect id="Rectangle 51" o:spid="_x0000_s1026" style="position:absolute;margin-left:-10pt;margin-top:1.3pt;width:486.45pt;height:135.7pt;z-index:251669504;visibility:visible;mso-wrap-style:square;mso-height-percent:0;mso-wrap-distance-left:9pt;mso-wrap-distance-top:0;mso-wrap-distance-right:9pt;mso-wrap-distance-bottom:0;mso-position-horizontal:absolute;mso-position-horizontal-relative:text;mso-position-vertical:absolute;mso-position-vertical-relative:text;mso-height-percent:0;mso-height-relative:margin;v-text-anchor:middle" o:gfxdata="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" filled="f" strokecolor="black [3213]" strokeweight="1pt">
                 <v:shadow on="t" color="black" opacity="26214f" origin="-.5" offset="3pt,0"/>
@@ -16805,14 +16849,14 @@
           <w:numId w:val="26"/>
         </w:numPr>
       </w:pPr>
-      <w:bookmarkStart w:id="26" w:name="_Toc334799653"/>
-      <w:bookmarkStart w:id="27" w:name="_Toc334805142"/>
+      <w:bookmarkStart w:id="27" w:name="_Toc334799653"/>
+      <w:bookmarkStart w:id="28" w:name="_Toc334805142"/>
       <w:r>
         <w:lastRenderedPageBreak/>
         <w:t>PRODUCT FEED INTEGRATION</w:t>
       </w:r>
-      <w:bookmarkEnd w:id="26"/>
       <w:bookmarkEnd w:id="27"/>
+      <w:bookmarkEnd w:id="28"/>
     </w:p>
     <w:p>
       <w:pPr>
@@ -16826,7 +16870,7 @@
           <w:rFonts w:ascii="Calibri" w:hAnsi="Calibri"/>
         </w:rPr>
       </w:pPr>
-      <w:bookmarkStart w:id="28" w:name="_Toc334805143"/>
+      <w:bookmarkStart w:id="29" w:name="_Toc334805143"/>
       <w:r>
         <w:rPr>
           <w:rFonts w:ascii="Calibri" w:hAnsi="Calibri"/>
@@ -16845,7 +16889,7 @@
         </w:rPr>
         <w:t>Feed?</w:t>
       </w:r>
-      <w:bookmarkEnd w:id="28"/>
+      <w:bookmarkEnd w:id="29"/>
     </w:p>
     <w:p>
       <w:pPr>
@@ -16927,10 +16971,10 @@
         <w:tblLook w:val="0280" w:firstRow="0" w:lastRow="0" w:firstColumn="1" w:lastColumn="0" w:noHBand="1" w:noVBand="0"/>
       </w:tblPr>
       <w:tblGrid>
-        <w:gridCol w:w="2139"/>
+        <w:gridCol w:w="2138"/>
         <w:gridCol w:w="4491"/>
         <w:gridCol w:w="2140"/>
-        <w:gridCol w:w="1321"/>
+        <w:gridCol w:w="1322"/>
       </w:tblGrid>
       <w:tr>
         <w:trPr>
@@ -18091,14 +18135,14 @@
           <w:rFonts w:ascii="Calibri" w:hAnsi="Calibri"/>
         </w:rPr>
       </w:pPr>
-      <w:bookmarkStart w:id="29" w:name="_Toc334805144"/>
+      <w:bookmarkStart w:id="30" w:name="_Toc334805144"/>
       <w:r>
         <w:rPr>
           <w:rFonts w:ascii="Calibri" w:hAnsi="Calibri"/>
         </w:rPr>
         <w:t>What are the different types of Feeds?</w:t>
       </w:r>
-      <w:bookmarkEnd w:id="29"/>
+      <w:bookmarkEnd w:id="30"/>
     </w:p>
     <w:p>
       <w:pPr>
@@ -18158,14 +18202,14 @@
           <w:rFonts w:ascii="Calibri" w:hAnsi="Calibri"/>
         </w:rPr>
       </w:pPr>
-      <w:bookmarkStart w:id="30" w:name="_Toc334805145"/>
+      <w:bookmarkStart w:id="31" w:name="_Toc334805145"/>
       <w:r>
         <w:rPr>
           <w:rFonts w:ascii="Calibri" w:hAnsi="Calibri"/>
         </w:rPr>
         <w:t xml:space="preserve">How do we integrate the Feeds from </w:t>
       </w:r>
-      <w:bookmarkEnd w:id="30"/>
+      <w:bookmarkEnd w:id="31"/>
       <w:r>
         <w:rPr>
           <w:rFonts w:ascii="Calibri" w:hAnsi="Calibri"/>
@@ -18592,14 +18636,14 @@
           <w:rFonts w:ascii="Calibri" w:hAnsi="Calibri"/>
         </w:rPr>
       </w:pPr>
-      <w:bookmarkStart w:id="31" w:name="_Toc334805146"/>
+      <w:bookmarkStart w:id="32" w:name="_Toc334805146"/>
       <w:r>
         <w:rPr>
           <w:rFonts w:ascii="Calibri" w:hAnsi="Calibri"/>
         </w:rPr>
         <w:t>What do we need from you / your Tech team?</w:t>
       </w:r>
-      <w:bookmarkEnd w:id="31"/>
+      <w:bookmarkEnd w:id="32"/>
     </w:p>
     <w:p>
       <w:pPr>
@@ -18829,7 +18873,7 @@
 </file>
 
 <file path=word/endnotes.xml><?xml version="1.0" encoding="utf-8"?>
-<w:endnotes xmlns:wpc="http://schemas.microsoft.com/office/word/2010/wordprocessingCanvas" xmlns:mo="http://schemas.microsoft.com/office/mac/office/2008/main" xmlns:mc="http://schemas.openxmlformats.org/markup-compatibility/2006" xmlns:mv="urn:schemas-microsoft-com:mac:vml" xmlns:o="urn:schemas-microsoft-com:office:office" xmlns:r="http://schemas.openxmlformats.org/officeDocument/2006/relationships" xmlns:m="http://schemas.openxmlformats.org/officeDocument/2006/math" xmlns:v="urn:schemas-microsoft-com:vml" xmlns:wp14="http://schemas.microsoft.com/office/word/2010/wordprocessingDrawing" xmlns:wp="http://schemas.openxmlformats.org/drawingml/2006/wordprocessingDrawing" xmlns:w10="urn:schemas-microsoft-com:office:word" xmlns:w="http://schemas.openxmlformats.org/wordprocessingml/2006/main" xmlns:w14="http://schemas.microsoft.com/office/word/2010/wordml" xmlns:wpg="http://schemas.microsoft.com/office/word/2010/wordprocessingGroup" xmlns:wpi="http://schemas.microsoft.com/office/word/2010/wordprocessingInk" xmlns:wne="http://schemas.microsoft.com/office/word/2006/wordml" xmlns:wps="http://schemas.microsoft.com/office/word/2010/wordprocessingShape" mc:Ignorable="w14 wp14">
+<w:endnotes xmlns:wpc="http://schemas.microsoft.com/office/word/2010/wordprocessingCanvas" xmlns:mc="http://schemas.openxmlformats.org/markup-compatibility/2006" xmlns:o="urn:schemas-microsoft-com:office:office" xmlns:r="http://schemas.openxmlformats.org/officeDocument/2006/relationships" xmlns:m="http://schemas.openxmlformats.org/officeDocument/2006/math" xmlns:v="urn:schemas-microsoft-com:vml" xmlns:wp14="http://schemas.microsoft.com/office/word/2010/wordprocessingDrawing" xmlns:wp="http://schemas.openxmlformats.org/drawingml/2006/wordprocessingDrawing" xmlns:w10="urn:schemas-microsoft-com:office:word" xmlns:w="http://schemas.openxmlformats.org/wordprocessingml/2006/main" xmlns:w14="http://schemas.microsoft.com/office/word/2010/wordml" xmlns:wpg="http://schemas.microsoft.com/office/word/2010/wordprocessingGroup" xmlns:wpi="http://schemas.microsoft.com/office/word/2010/wordprocessingInk" xmlns:wne="http://schemas.microsoft.com/office/word/2006/wordml" xmlns:wps="http://schemas.microsoft.com/office/word/2010/wordprocessingShape" mc:Ignorable="w14 wp14">
   <w:endnote w:type="separator" w:id="-1">
     <w:p>
       <w:pPr>
@@ -18854,7 +18898,7 @@
 </file>
 
 <file path=word/footer1.xml><?xml version="1.0" encoding="utf-8"?>
-<w:ftr xmlns:wpc="http://schemas.microsoft.com/office/word/2010/wordprocessingCanvas" xmlns:mo="http://schemas.microsoft.com/office/mac/office/2008/main" xmlns:mc="http://schemas.openxmlformats.org/markup-compatibility/2006" xmlns:mv="urn:schemas-microsoft-com:mac:vml" xmlns:o="urn:schemas-microsoft-com:office:office" xmlns:r="http://schemas.openxmlformats.org/officeDocument/2006/relationships" xmlns:m="http://schemas.openxmlformats.org/officeDocument/2006/math" xmlns:v="urn:schemas-microsoft-com:vml" xmlns:wp14="http://schemas.microsoft.com/office/word/2010/wordprocessingDrawing" xmlns:wp="http://schemas.openxmlformats.org/drawingml/2006/wordprocessingDrawing" xmlns:w10="urn:schemas-microsoft-com:office:word" xmlns:w="http://schemas.openxmlformats.org/wordprocessingml/2006/main" xmlns:w14="http://schemas.microsoft.com/office/word/2010/wordml" xmlns:wpg="http://schemas.microsoft.com/office/word/2010/wordprocessingGroup" xmlns:wpi="http://schemas.microsoft.com/office/word/2010/wordprocessingInk" xmlns:wne="http://schemas.microsoft.com/office/word/2006/wordml" xmlns:wps="http://schemas.microsoft.com/office/word/2010/wordprocessingShape" mc:Ignorable="w14 wp14">
+<w:ftr xmlns:wpc="http://schemas.microsoft.com/office/word/2010/wordprocessingCanvas" xmlns:mc="http://schemas.openxmlformats.org/markup-compatibility/2006" xmlns:o="urn:schemas-microsoft-com:office:office" xmlns:r="http://schemas.openxmlformats.org/officeDocument/2006/relationships" xmlns:m="http://schemas.openxmlformats.org/officeDocument/2006/math" xmlns:v="urn:schemas-microsoft-com:vml" xmlns:wp14="http://schemas.microsoft.com/office/word/2010/wordprocessingDrawing" xmlns:wp="http://schemas.openxmlformats.org/drawingml/2006/wordprocessingDrawing" xmlns:w10="urn:schemas-microsoft-com:office:word" xmlns:w="http://schemas.openxmlformats.org/wordprocessingml/2006/main" xmlns:w14="http://schemas.microsoft.com/office/word/2010/wordml" xmlns:wpg="http://schemas.microsoft.com/office/word/2010/wordprocessingGroup" xmlns:wpi="http://schemas.microsoft.com/office/word/2010/wordprocessingInk" xmlns:wne="http://schemas.microsoft.com/office/word/2006/wordml" xmlns:wps="http://schemas.microsoft.com/office/word/2010/wordprocessingShape" mc:Ignorable="w14 wp14">
   <w:p>
     <w:pPr>
       <w:pStyle w:val="Footer"/>
@@ -18863,7 +18907,7 @@
     <w:r>
       <w:rPr>
         <w:noProof/>
-        <w:lang w:val="en-US"/>
+        <w:lang w:eastAsia="en-IN"/>
       </w:rPr>
       <mc:AlternateContent>
         <mc:Choice Requires="wps">
@@ -18900,7 +18944,7 @@
                       <a:effectLst/>
                       <a:extLst>
                         <a:ext uri="{C572A759-6A51-4108-AA02-DFA0A04FC94B}">
-                          <ma14:wrappingTextBoxFlag xmlns:ma14="http://schemas.microsoft.com/office/mac/drawingml/2011/main"/>
+                          <ma14:wrappingTextBoxFlag xmlns:ma14="http://schemas.microsoft.com/office/mac/drawingml/2011/main" xmlns:w="http://schemas.openxmlformats.org/wordprocessingml/2006/main" xmlns:w10="urn:schemas-microsoft-com:office:word" xmlns:v="urn:schemas-microsoft-com:vml" xmlns:o="urn:schemas-microsoft-com:office:office" xmlns:mv="urn:schemas-microsoft-com:mac:vml" xmlns:mo="http://schemas.microsoft.com/office/mac/office/2008/main" xmlns=""/>
                         </a:ext>
                       </a:extLst>
                     </wps:spPr>
@@ -18950,7 +18994,7 @@
             </wp:anchor>
           </w:drawing>
         </mc:Choice>
-        <mc:Fallback>
+        <mc:Fallback xmlns:mv="urn:schemas-microsoft-com:mac:vml" xmlns:mo="http://schemas.microsoft.com/office/mac/office/2008/main">
           <w:pict>
             <v:shapetype id="_x0000_t202" coordsize="21600,21600" o:spt="202" path="m,l,21600r21600,l21600,xe">
               <v:stroke joinstyle="miter"/>
@@ -18982,7 +19026,7 @@
     <w:r>
       <w:rPr>
         <w:noProof/>
-        <w:lang w:val="en-US"/>
+        <w:lang w:eastAsia="en-IN"/>
       </w:rPr>
       <mc:AlternateContent>
         <mc:Choice Requires="wps">
@@ -19019,7 +19063,7 @@
                       <a:effectLst/>
                       <a:extLst>
                         <a:ext uri="{C572A759-6A51-4108-AA02-DFA0A04FC94B}">
-                          <ma14:wrappingTextBoxFlag xmlns:ma14="http://schemas.microsoft.com/office/mac/drawingml/2011/main"/>
+                          <ma14:wrappingTextBoxFlag xmlns:ma14="http://schemas.microsoft.com/office/mac/drawingml/2011/main" xmlns:w="http://schemas.openxmlformats.org/wordprocessingml/2006/main" xmlns:w10="urn:schemas-microsoft-com:office:word" xmlns:v="urn:schemas-microsoft-com:vml" xmlns:o="urn:schemas-microsoft-com:office:office" xmlns:mv="urn:schemas-microsoft-com:mac:vml" xmlns:mo="http://schemas.microsoft.com/office/mac/office/2008/main" xmlns=""/>
                         </a:ext>
                       </a:extLst>
                     </wps:spPr>
@@ -19057,7 +19101,7 @@
             </wp:anchor>
           </w:drawing>
         </mc:Choice>
-        <mc:Fallback>
+        <mc:Fallback xmlns:mv="urn:schemas-microsoft-com:mac:vml" xmlns:mo="http://schemas.microsoft.com/office/mac/office/2008/main">
           <w:pict>
             <v:shape id="Text Box 9" o:spid="_x0000_s1039" type="#_x0000_t202" style="position:absolute;left:0;text-align:left;margin-left:171pt;margin-top:-11.45pt;width:2in;height:27pt;z-index:251665408;visibility:visible;mso-wrap-style:square;mso-height-percent:0;mso-wrap-distance-left:9pt;mso-wrap-distance-top:0;mso-wrap-distance-right:9pt;mso-wrap-distance-bottom:0;mso-position-horizontal:absolute;mso-position-horizontal-relative:text;mso-position-vertical:absolute;mso-position-vertical-relative:text;mso-height-percent:0;mso-height-relative:margin;v-text-anchor:top" o:gfxdata="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" filled="f" stroked="f">
               <v:textbox>
@@ -19073,7 +19117,7 @@
     <w:r>
       <w:rPr>
         <w:noProof/>
-        <w:lang w:val="en-US"/>
+        <w:lang w:eastAsia="en-IN"/>
       </w:rPr>
       <w:drawing>
         <wp:anchor distT="0" distB="0" distL="114300" distR="114300" simplePos="0" relativeHeight="251662336" behindDoc="0" locked="0" layoutInCell="1" allowOverlap="1" wp14:anchorId="7926968E" wp14:editId="586AC137">
@@ -19137,7 +19181,7 @@
 </file>
 
 <file path=word/footnotes.xml><?xml version="1.0" encoding="utf-8"?>
-<w:footnotes xmlns:wpc="http://schemas.microsoft.com/office/word/2010/wordprocessingCanvas" xmlns:mo="http://schemas.microsoft.com/office/mac/office/2008/main" xmlns:mc="http://schemas.openxmlformats.org/markup-compatibility/2006" xmlns:mv="urn:schemas-microsoft-com:mac:vml" xmlns:o="urn:schemas-microsoft-com:office:office" xmlns:r="http://schemas.openxmlformats.org/officeDocument/2006/relationships" xmlns:m="http://schemas.openxmlformats.org/officeDocument/2006/math" xmlns:v="urn:schemas-microsoft-com:vml" xmlns:wp14="http://schemas.microsoft.com/office/word/2010/wordprocessingDrawing" xmlns:wp="http://schemas.openxmlformats.org/drawingml/2006/wordprocessingDrawing" xmlns:w10="urn:schemas-microsoft-com:office:word" xmlns:w="http://schemas.openxmlformats.org/wordprocessingml/2006/main" xmlns:w14="http://schemas.microsoft.com/office/word/2010/wordml" xmlns:wpg="http://schemas.microsoft.com/office/word/2010/wordprocessingGroup" xmlns:wpi="http://schemas.microsoft.com/office/word/2010/wordprocessingInk" xmlns:wne="http://schemas.microsoft.com/office/word/2006/wordml" xmlns:wps="http://schemas.microsoft.com/office/word/2010/wordprocessingShape" mc:Ignorable="w14 wp14">
+<w:footnotes xmlns:wpc="http://schemas.microsoft.com/office/word/2010/wordprocessingCanvas" xmlns:mc="http://schemas.openxmlformats.org/markup-compatibility/2006" xmlns:o="urn:schemas-microsoft-com:office:office" xmlns:r="http://schemas.openxmlformats.org/officeDocument/2006/relationships" xmlns:m="http://schemas.openxmlformats.org/officeDocument/2006/math" xmlns:v="urn:schemas-microsoft-com:vml" xmlns:wp14="http://schemas.microsoft.com/office/word/2010/wordprocessingDrawing" xmlns:wp="http://schemas.openxmlformats.org/drawingml/2006/wordprocessingDrawing" xmlns:w10="urn:schemas-microsoft-com:office:word" xmlns:w="http://schemas.openxmlformats.org/wordprocessingml/2006/main" xmlns:w14="http://schemas.microsoft.com/office/word/2010/wordml" xmlns:wpg="http://schemas.microsoft.com/office/word/2010/wordprocessingGroup" xmlns:wpi="http://schemas.microsoft.com/office/word/2010/wordprocessingInk" xmlns:wne="http://schemas.microsoft.com/office/word/2006/wordml" xmlns:wps="http://schemas.microsoft.com/office/word/2010/wordprocessingShape" mc:Ignorable="w14 wp14">
   <w:footnote w:type="separator" w:id="-1">
     <w:p>
       <w:pPr>
@@ -19162,7 +19206,7 @@
 </file>
 
 <file path=word/header1.xml><?xml version="1.0" encoding="utf-8"?>
-<w:hdr xmlns:wpc="http://schemas.microsoft.com/office/word/2010/wordprocessingCanvas" xmlns:mo="http://schemas.microsoft.com/office/mac/office/2008/main" xmlns:mc="http://schemas.openxmlformats.org/markup-compatibility/2006" xmlns:mv="urn:schemas-microsoft-com:mac:vml" xmlns:o="urn:schemas-microsoft-com:office:office" xmlns:r="http://schemas.openxmlformats.org/officeDocument/2006/relationships" xmlns:m="http://schemas.openxmlformats.org/officeDocument/2006/math" xmlns:v="urn:schemas-microsoft-com:vml" xmlns:wp14="http://schemas.microsoft.com/office/word/2010/wordprocessingDrawing" xmlns:wp="http://schemas.openxmlformats.org/drawingml/2006/wordprocessingDrawing" xmlns:w10="urn:schemas-microsoft-com:office:word" xmlns:w="http://schemas.openxmlformats.org/wordprocessingml/2006/main" xmlns:w14="http://schemas.microsoft.com/office/word/2010/wordml" xmlns:wpg="http://schemas.microsoft.com/office/word/2010/wordprocessingGroup" xmlns:wpi="http://schemas.microsoft.com/office/word/2010/wordprocessingInk" xmlns:wne="http://schemas.microsoft.com/office/word/2006/wordml" xmlns:wps="http://schemas.microsoft.com/office/word/2010/wordprocessingShape" mc:Ignorable="w14 wp14">
+<w:hdr xmlns:wpc="http://schemas.microsoft.com/office/word/2010/wordprocessingCanvas" xmlns:mc="http://schemas.openxmlformats.org/markup-compatibility/2006" xmlns:o="urn:schemas-microsoft-com:office:office" xmlns:r="http://schemas.openxmlformats.org/officeDocument/2006/relationships" xmlns:m="http://schemas.openxmlformats.org/officeDocument/2006/math" xmlns:v="urn:schemas-microsoft-com:vml" xmlns:wp14="http://schemas.microsoft.com/office/word/2010/wordprocessingDrawing" xmlns:wp="http://schemas.openxmlformats.org/drawingml/2006/wordprocessingDrawing" xmlns:w10="urn:schemas-microsoft-com:office:word" xmlns:w="http://schemas.openxmlformats.org/wordprocessingml/2006/main" xmlns:w14="http://schemas.microsoft.com/office/word/2010/wordml" xmlns:wpg="http://schemas.microsoft.com/office/word/2010/wordprocessingGroup" xmlns:wpi="http://schemas.microsoft.com/office/word/2010/wordprocessingInk" xmlns:wne="http://schemas.microsoft.com/office/word/2006/wordml" xmlns:wps="http://schemas.microsoft.com/office/word/2010/wordprocessingShape" mc:Ignorable="w14 wp14">
   <w:p>
     <w:pPr>
       <w:pStyle w:val="Header"/>
@@ -19171,7 +19215,7 @@
     <w:r>
       <w:rPr>
         <w:noProof/>
-        <w:lang w:val="en-US"/>
+        <w:lang w:eastAsia="en-IN"/>
       </w:rPr>
       <mc:AlternateContent>
         <mc:Choice Requires="wps">
@@ -19208,7 +19252,7 @@
                       <a:effectLst/>
                       <a:extLst>
                         <a:ext uri="{C572A759-6A51-4108-AA02-DFA0A04FC94B}">
-                          <ma14:wrappingTextBoxFlag xmlns:ma14="http://schemas.microsoft.com/office/mac/drawingml/2011/main"/>
+                          <ma14:wrappingTextBoxFlag xmlns:ma14="http://schemas.microsoft.com/office/mac/drawingml/2011/main" xmlns:w="http://schemas.openxmlformats.org/wordprocessingml/2006/main" xmlns:w10="urn:schemas-microsoft-com:office:word" xmlns:v="urn:schemas-microsoft-com:vml" xmlns:o="urn:schemas-microsoft-com:office:office" xmlns:mv="urn:schemas-microsoft-com:mac:vml" xmlns:mo="http://schemas.microsoft.com/office/mac/office/2008/main" xmlns=""/>
                         </a:ext>
                       </a:extLst>
                     </wps:spPr>
@@ -19283,7 +19327,7 @@
             </wp:anchor>
           </w:drawing>
         </mc:Choice>
-        <mc:Fallback>
+        <mc:Fallback xmlns:mv="urn:schemas-microsoft-com:mac:vml" xmlns:mo="http://schemas.microsoft.com/office/mac/office/2008/main">
           <w:pict>
             <v:shapetype id="_x0000_t202" coordsize="21600,21600" o:spt="202" path="m,l,21600r21600,l21600,xe">
               <v:stroke joinstyle="miter"/>
@@ -19337,7 +19381,7 @@
     <w:r>
       <w:rPr>
         <w:noProof/>
-        <w:lang w:val="en-US"/>
+        <w:lang w:eastAsia="en-IN"/>
       </w:rPr>
       <w:drawing>
         <wp:anchor distT="0" distB="0" distL="114300" distR="114300" simplePos="0" relativeHeight="251661312" behindDoc="0" locked="0" layoutInCell="1" allowOverlap="1" wp14:anchorId="5DADF418" wp14:editId="757A30A1">
@@ -19404,7 +19448,7 @@
     <w:r>
       <w:rPr>
         <w:noProof/>
-        <w:lang w:val="en-US"/>
+        <w:lang w:eastAsia="en-IN"/>
       </w:rPr>
       <w:drawing>
         <wp:anchor distT="0" distB="0" distL="114300" distR="114300" simplePos="0" relativeHeight="251660288" behindDoc="0" locked="0" layoutInCell="1" allowOverlap="1" wp14:anchorId="6BA8909D" wp14:editId="3CC0C841">
@@ -19469,7 +19513,7 @@
 </file>
 
 <file path=word/numbering.xml><?xml version="1.0" encoding="utf-8"?>
-<w:numbering xmlns:wpc="http://schemas.microsoft.com/office/word/2010/wordprocessingCanvas" xmlns:mo="http://schemas.microsoft.com/office/mac/office/2008/main" xmlns:mc="http://schemas.openxmlformats.org/markup-compatibility/2006" xmlns:mv="urn:schemas-microsoft-com:mac:vml" xmlns:o="urn:schemas-microsoft-com:office:office" xmlns:r="http://schemas.openxmlformats.org/officeDocument/2006/relationships" xmlns:m="http://schemas.openxmlformats.org/officeDocument/2006/math" xmlns:v="urn:schemas-microsoft-com:vml" xmlns:wp14="http://schemas.microsoft.com/office/word/2010/wordprocessingDrawing" xmlns:wp="http://schemas.openxmlformats.org/drawingml/2006/wordprocessingDrawing" xmlns:w10="urn:schemas-microsoft-com:office:word" xmlns:w="http://schemas.openxmlformats.org/wordprocessingml/2006/main" xmlns:w14="http://schemas.microsoft.com/office/word/2010/wordml" xmlns:wpg="http://schemas.microsoft.com/office/word/2010/wordprocessingGroup" xmlns:wpi="http://schemas.microsoft.com/office/word/2010/wordprocessingInk" xmlns:wne="http://schemas.microsoft.com/office/word/2006/wordml" xmlns:wps="http://schemas.microsoft.com/office/word/2010/wordprocessingShape" mc:Ignorable="w14 wp14">
+<w:numbering xmlns:wpc="http://schemas.microsoft.com/office/word/2010/wordprocessingCanvas" xmlns:mc="http://schemas.openxmlformats.org/markup-compatibility/2006" xmlns:o="urn:schemas-microsoft-com:office:office" xmlns:r="http://schemas.openxmlformats.org/officeDocument/2006/relationships" xmlns:m="http://schemas.openxmlformats.org/officeDocument/2006/math" xmlns:v="urn:schemas-microsoft-com:vml" xmlns:wp14="http://schemas.microsoft.com/office/word/2010/wordprocessingDrawing" xmlns:wp="http://schemas.openxmlformats.org/drawingml/2006/wordprocessingDrawing" xmlns:w10="urn:schemas-microsoft-com:office:word" xmlns:w="http://schemas.openxmlformats.org/wordprocessingml/2006/main" xmlns:w14="http://schemas.microsoft.com/office/word/2010/wordml" xmlns:wpg="http://schemas.microsoft.com/office/word/2010/wordprocessingGroup" xmlns:wpi="http://schemas.microsoft.com/office/word/2010/wordprocessingInk" xmlns:wne="http://schemas.microsoft.com/office/word/2006/wordml" xmlns:wps="http://schemas.microsoft.com/office/word/2010/wordprocessingShape" mc:Ignorable="w14 wp14">
   <w:abstractNum w:abstractNumId="0">
     <w:nsid w:val="02F810FF"/>
     <w:multiLevelType w:val="multilevel"/>
@@ -22223,7 +22267,7 @@
       </w:pPr>
     </w:pPrDefault>
   </w:docDefaults>
-  <w:latentStyles w:defLockedState="0" w:defUIPriority="99" w:defSemiHidden="1" w:defUnhideWhenUsed="1" w:defQFormat="0" w:count="276">
+  <w:latentStyles w:defLockedState="0" w:defUIPriority="99" w:defSemiHidden="1" w:defUnhideWhenUsed="1" w:defQFormat="0" w:count="267">
     <w:lsdException w:name="Normal" w:semiHidden="0" w:uiPriority="0" w:unhideWhenUsed="0" w:qFormat="1"/>
     <w:lsdException w:name="heading 1" w:semiHidden="0" w:uiPriority="9" w:unhideWhenUsed="0" w:qFormat="1"/>
     <w:lsdException w:name="heading 2" w:uiPriority="9" w:qFormat="1"/>
@@ -23212,7 +23256,7 @@
 </file>
 
 <file path=word/stylesWithEffects.xml><?xml version="1.0" encoding="utf-8"?>
-<w:styles xmlns:wpc="http://schemas.microsoft.com/office/word/2010/wordprocessingCanvas" xmlns:mo="http://schemas.microsoft.com/office/mac/office/2008/main" xmlns:mc="http://schemas.openxmlformats.org/markup-compatibility/2006" xmlns:mv="urn:schemas-microsoft-com:mac:vml" xmlns:o="urn:schemas-microsoft-com:office:office" xmlns:r="http://schemas.openxmlformats.org/officeDocument/2006/relationships" xmlns:m="http://schemas.openxmlformats.org/officeDocument/2006/math" xmlns:v="urn:schemas-microsoft-com:vml" xmlns:wp14="http://schemas.microsoft.com/office/word/2010/wordprocessingDrawing" xmlns:wp="http://schemas.openxmlformats.org/drawingml/2006/wordprocessingDrawing" xmlns:w10="urn:schemas-microsoft-com:office:word" xmlns:w="http://schemas.openxmlformats.org/wordprocessingml/2006/main" xmlns:w14="http://schemas.microsoft.com/office/word/2010/wordml" xmlns:wpg="http://schemas.microsoft.com/office/word/2010/wordprocessingGroup" xmlns:wpi="http://schemas.microsoft.com/office/word/2010/wordprocessingInk" xmlns:wne="http://schemas.microsoft.com/office/word/2006/wordml" xmlns:wps="http://schemas.microsoft.com/office/word/2010/wordprocessingShape" mc:Ignorable="w14 wp14">
+<w:styles xmlns:wpc="http://schemas.microsoft.com/office/word/2010/wordprocessingCanvas" xmlns:mc="http://schemas.openxmlformats.org/markup-compatibility/2006" xmlns:o="urn:schemas-microsoft-com:office:office" xmlns:r="http://schemas.openxmlformats.org/officeDocument/2006/relationships" xmlns:m="http://schemas.openxmlformats.org/officeDocument/2006/math" xmlns:v="urn:schemas-microsoft-com:vml" xmlns:wp14="http://schemas.microsoft.com/office/word/2010/wordprocessingDrawing" xmlns:wp="http://schemas.openxmlformats.org/drawingml/2006/wordprocessingDrawing" xmlns:w10="urn:schemas-microsoft-com:office:word" xmlns:w="http://schemas.openxmlformats.org/wordprocessingml/2006/main" xmlns:w14="http://schemas.microsoft.com/office/word/2010/wordml" xmlns:wpg="http://schemas.microsoft.com/office/word/2010/wordprocessingGroup" xmlns:wpi="http://schemas.microsoft.com/office/word/2010/wordprocessingInk" xmlns:wne="http://schemas.microsoft.com/office/word/2006/wordml" xmlns:wps="http://schemas.microsoft.com/office/word/2010/wordprocessingShape" mc:Ignorable="w14 wp14">
   <w:docDefaults>
     <w:rPrDefault>
       <w:rPr>
@@ -23228,7 +23272,7 @@
       </w:pPr>
     </w:pPrDefault>
   </w:docDefaults>
-  <w:latentStyles w:defLockedState="0" w:defUIPriority="99" w:defSemiHidden="1" w:defUnhideWhenUsed="1" w:defQFormat="0" w:count="276">
+  <w:latentStyles w:defLockedState="0" w:defUIPriority="99" w:defSemiHidden="1" w:defUnhideWhenUsed="1" w:defQFormat="0" w:count="267">
     <w:lsdException w:name="Normal" w:semiHidden="0" w:uiPriority="0" w:unhideWhenUsed="0" w:qFormat="1"/>
     <w:lsdException w:name="heading 1" w:semiHidden="0" w:uiPriority="9" w:unhideWhenUsed="0" w:qFormat="1"/>
     <w:lsdException w:name="heading 2" w:uiPriority="9" w:qFormat="1"/>
@@ -24471,7 +24515,7 @@
   <a:extraClrSchemeLst/>
   <a:extLst>
     <a:ext uri="{05A4C25C-085E-4340-85A3-A5531E510DB2}">
-      <thm15:themeFamily xmlns:thm15="http://schemas.microsoft.com/office/thememl/2012/main" xmlns="" name="Office Theme" id="{62F939B6-93AF-4DB8-9C6B-D6C7DFDC589F}" vid="{4A3C46E8-61CC-4603-A589-7422A47A8E4A}"/>
+      <thm15:themeFamily xmlns="" xmlns:thm15="http://schemas.microsoft.com/office/thememl/2012/main" name="Office Theme" id="{62F939B6-93AF-4DB8-9C6B-D6C7DFDC589F}" vid="{4A3C46E8-61CC-4603-A589-7422A47A8E4A}"/>
     </a:ext>
   </a:extLst>
 </a:theme>
@@ -24482,7 +24526,7 @@
 </file>
 
 <file path=customXml/itemProps1.xml><?xml version="1.0" encoding="utf-8"?>
-<ds:datastoreItem xmlns:ds="http://schemas.openxmlformats.org/officeDocument/2006/customXml" ds:itemID="{5F88C693-4088-8E47-A658-AF12C44B2245}">
+<ds:datastoreItem xmlns:ds="http://schemas.openxmlformats.org/officeDocument/2006/customXml" ds:itemID="{02BDA4C2-EDF8-4B11-BA3D-814428A7B708}">
   <ds:schemaRefs>
     <ds:schemaRef ds:uri="http://schemas.openxmlformats.org/officeDocument/2006/bibliography"/>
   </ds:schemaRefs>

</xml_diff>